<commit_message>
Added a few lines to MSF_final
</commit_message>
<xml_diff>
--- a/SourceFolder/SupplementalMaterial/Documentation/GM_User_Manual_Final.docx
+++ b/SourceFolder/SupplementalMaterial/Documentation/GM_User_Manual_Final.docx
@@ -577,53 +577,21 @@
                 <w:sz w:val="24"/>
                 <w:szCs w:val="24"/>
               </w:rPr>
-              <w:t xml:space="preserve">Nabeel </w:t>
-            </w:r>
-            <w:proofErr w:type="spellStart"/>
+              <w:t>Nabeel Asgha Michael Shield</w:t>
+            </w:r>
             <w:r>
               <w:rPr>
                 <w:sz w:val="24"/>
                 <w:szCs w:val="24"/>
               </w:rPr>
-              <w:t>Asgha</w:t>
-            </w:r>
-            <w:proofErr w:type="spellEnd"/>
+              <w:t>s</w:t>
+            </w:r>
             <w:r>
               <w:rPr>
                 <w:sz w:val="24"/>
                 <w:szCs w:val="24"/>
               </w:rPr>
-              <w:t xml:space="preserve"> Michael Shield</w:t>
-            </w:r>
-            <w:r>
-              <w:rPr>
-                <w:sz w:val="24"/>
-                <w:szCs w:val="24"/>
-              </w:rPr>
-              <w:t>s</w:t>
-            </w:r>
-            <w:r>
-              <w:rPr>
-                <w:sz w:val="24"/>
-                <w:szCs w:val="24"/>
-              </w:rPr>
-              <w:t xml:space="preserve"> </w:t>
-            </w:r>
-            <w:proofErr w:type="spellStart"/>
-            <w:r>
-              <w:rPr>
-                <w:sz w:val="24"/>
-                <w:szCs w:val="24"/>
-              </w:rPr>
-              <w:t>Shojib</w:t>
-            </w:r>
-            <w:proofErr w:type="spellEnd"/>
-            <w:r>
-              <w:rPr>
-                <w:sz w:val="24"/>
-                <w:szCs w:val="24"/>
-              </w:rPr>
-              <w:t xml:space="preserve"> Miah</w:t>
+              <w:t xml:space="preserve"> Shojib Miah</w:t>
             </w:r>
           </w:p>
           <w:p>
@@ -704,17 +672,8 @@
                 <w:sz w:val="24"/>
                 <w:szCs w:val="24"/>
               </w:rPr>
-              <w:t xml:space="preserve">Original document submitted to Professor </w:t>
-            </w:r>
-            <w:proofErr w:type="spellStart"/>
-            <w:r>
-              <w:rPr>
-                <w:sz w:val="24"/>
-                <w:szCs w:val="24"/>
-              </w:rPr>
-              <w:t>Seyed</w:t>
-            </w:r>
-            <w:proofErr w:type="spellEnd"/>
+              <w:t>Original document submitted to Professor Seyed</w:t>
+            </w:r>
           </w:p>
         </w:tc>
       </w:tr>
@@ -5565,7 +5524,6 @@
           <w:sz w:val="44"/>
           <w:szCs w:val="44"/>
         </w:rPr>
-        <w:lastRenderedPageBreak/>
         <w:t>1. Introd</w:t>
       </w:r>
       <w:r>
@@ -5625,39 +5583,15 @@
           <w:sz w:val="24"/>
           <w:szCs w:val="24"/>
         </w:rPr>
-        <w:t xml:space="preserve">This is a legacy project that has been passed down from team to team as part of the Wayne State University Senior Capstone Project for undergraduate students in the field of Computer Science. Under the supervision of Dr. </w:t>
-      </w:r>
-      <w:proofErr w:type="spellStart"/>
-      <w:r>
-        <w:rPr>
-          <w:sz w:val="24"/>
-          <w:szCs w:val="24"/>
-        </w:rPr>
-        <w:t>Seyed</w:t>
-      </w:r>
-      <w:proofErr w:type="spellEnd"/>
-      <w:r>
-        <w:rPr>
-          <w:sz w:val="24"/>
-          <w:szCs w:val="24"/>
-        </w:rPr>
-        <w:t xml:space="preserve"> </w:t>
-      </w:r>
-      <w:proofErr w:type="spellStart"/>
-      <w:r>
-        <w:rPr>
-          <w:sz w:val="24"/>
-          <w:szCs w:val="24"/>
-        </w:rPr>
-        <w:t>Ziae</w:t>
-      </w:r>
-      <w:proofErr w:type="spellEnd"/>
-      <w:r>
-        <w:rPr>
-          <w:sz w:val="24"/>
-          <w:szCs w:val="24"/>
-        </w:rPr>
-        <w:t xml:space="preserve"> Mousavi, this project was completed to satisfy the requirements set by the client Joshua Feinstein, Financial Analytics Lead of Global Data, AI, &amp; Analytics Services for General Motors. </w:t>
+        <w:t xml:space="preserve">This is a legacy project that has been passed down from team to team as part of the Wayne State University Senior Capstone Project for undergraduate students in the field of Computer Science. Under the supervision of Dr. Seyed Ziae Mousavi, this project was completed to satisfy the requirements set by the </w:t>
+      </w:r>
+      <w:r>
+        <w:rPr>
+          <w:sz w:val="24"/>
+          <w:szCs w:val="24"/>
+        </w:rPr>
+        <w:lastRenderedPageBreak/>
+        <w:t xml:space="preserve">client Joshua Feinstein, Financial Analytics Lead of Global Data, AI, &amp; Analytics Services for General Motors. </w:t>
       </w:r>
     </w:p>
     <w:p>
@@ -6193,23 +6127,7 @@
           <w:sz w:val="24"/>
           <w:szCs w:val="24"/>
         </w:rPr>
-        <w:t>PIP 19.3.1 (</w:t>
-      </w:r>
-      <w:proofErr w:type="spellStart"/>
-      <w:r>
-        <w:rPr>
-          <w:sz w:val="24"/>
-          <w:szCs w:val="24"/>
-        </w:rPr>
-        <w:t>PyPA</w:t>
-      </w:r>
-      <w:proofErr w:type="spellEnd"/>
-      <w:r>
-        <w:rPr>
-          <w:sz w:val="24"/>
-          <w:szCs w:val="24"/>
-        </w:rPr>
-        <w:t xml:space="preserve"> recommended tool for installing Python packages)</w:t>
+        <w:t>PIP 19.3.1 (PyPA recommended tool for installing Python packages)</w:t>
       </w:r>
     </w:p>
     <w:p>
@@ -6310,7 +6228,6 @@
         <w:rPr>
           <w:w w:val="99"/>
         </w:rPr>
-        <w:lastRenderedPageBreak/>
         <w:t>1.3</w:t>
       </w:r>
       <w:r>
@@ -6889,7 +6806,6 @@
         </w:rPr>
         <w:t xml:space="preserve">and password </w:t>
       </w:r>
-      <w:proofErr w:type="spellStart"/>
       <w:r>
         <w:rPr>
           <w:b/>
@@ -6898,7 +6814,6 @@
         </w:rPr>
         <w:t>password</w:t>
       </w:r>
-      <w:proofErr w:type="spellEnd"/>
       <w:r>
         <w:rPr>
           <w:sz w:val="24"/>
@@ -7075,23 +6990,7 @@
           <w:sz w:val="24"/>
           <w:szCs w:val="24"/>
         </w:rPr>
-        <w:t xml:space="preserve"> “</w:t>
-      </w:r>
-      <w:proofErr w:type="spellStart"/>
-      <w:r>
-        <w:rPr>
-          <w:sz w:val="24"/>
-          <w:szCs w:val="24"/>
-        </w:rPr>
-        <w:t>gmfsp_db</w:t>
-      </w:r>
-      <w:proofErr w:type="spellEnd"/>
-      <w:r>
-        <w:rPr>
-          <w:sz w:val="24"/>
-          <w:szCs w:val="24"/>
-        </w:rPr>
-        <w:t>”</w:t>
+        <w:t xml:space="preserve"> “gmfsp_db”</w:t>
       </w:r>
     </w:p>
     <w:p>
@@ -7119,23 +7018,7 @@
           <w:sz w:val="24"/>
           <w:szCs w:val="24"/>
         </w:rPr>
-        <w:t>“</w:t>
-      </w:r>
-      <w:proofErr w:type="spellStart"/>
-      <w:r>
-        <w:rPr>
-          <w:sz w:val="24"/>
-          <w:szCs w:val="24"/>
-        </w:rPr>
-        <w:t>CREATE_DATABASE_TABLES_MYSQL.sql</w:t>
-      </w:r>
-      <w:proofErr w:type="spellEnd"/>
-      <w:r>
-        <w:rPr>
-          <w:sz w:val="24"/>
-          <w:szCs w:val="24"/>
-        </w:rPr>
-        <w:t>”</w:t>
+        <w:t>“CREATE_DATABASE_TABLES_MYSQL.sql”</w:t>
       </w:r>
       <w:r>
         <w:rPr>
@@ -7237,23 +7120,7 @@
           <w:sz w:val="24"/>
           <w:szCs w:val="24"/>
         </w:rPr>
-        <w:t>“</w:t>
-      </w:r>
-      <w:proofErr w:type="spellStart"/>
-      <w:r>
-        <w:rPr>
-          <w:sz w:val="24"/>
-          <w:szCs w:val="24"/>
-        </w:rPr>
-        <w:t>CREATE_DATABASE_TABLES_MYSQL.sql</w:t>
-      </w:r>
-      <w:proofErr w:type="spellEnd"/>
-      <w:r>
-        <w:rPr>
-          <w:sz w:val="24"/>
-          <w:szCs w:val="24"/>
-        </w:rPr>
-        <w:t>”</w:t>
+        <w:t>“CREATE_DATABASE_TABLES_MYSQL.sql”</w:t>
       </w:r>
     </w:p>
     <w:p>
@@ -7381,7 +7248,55 @@
           <w:sz w:val="24"/>
           <w:szCs w:val="24"/>
         </w:rPr>
-        <w:t xml:space="preserve">To remove an instrument, just remove the row with the instrument.                 </w:t>
+        <w:t xml:space="preserve">To remove an instrument, just remove the row with the instrument.                </w:t>
+      </w:r>
+    </w:p>
+    <w:p>
+      <w:pPr>
+        <w:pStyle w:val="ListParagraph"/>
+        <w:numPr>
+          <w:ilvl w:val="0"/>
+          <w:numId w:val="17"/>
+        </w:numPr>
+        <w:ind w:right="1699"/>
+        <w:rPr>
+          <w:sz w:val="24"/>
+          <w:szCs w:val="24"/>
+        </w:rPr>
+      </w:pPr>
+      <w:r>
+        <w:rPr>
+          <w:sz w:val="24"/>
+          <w:szCs w:val="24"/>
+        </w:rPr>
+        <w:lastRenderedPageBreak/>
+        <w:t>More information on the database tables and relationships can be found in the following document:</w:t>
+      </w:r>
+    </w:p>
+    <w:p>
+      <w:pPr>
+        <w:pStyle w:val="ListParagraph"/>
+        <w:ind w:right="1699"/>
+        <w:rPr>
+          <w:sz w:val="24"/>
+          <w:szCs w:val="24"/>
+        </w:rPr>
+      </w:pPr>
+      <w:hyperlink r:id="rId65" w:history="1">
+        <w:r>
+          <w:rPr>
+            <w:sz w:val="24"/>
+            <w:szCs w:val="24"/>
+          </w:rPr>
+          <w:t>GM-Senior-Capstone-Project-SS2020</w:t>
+        </w:r>
+      </w:hyperlink>
+      <w:r>
+        <w:rPr>
+          <w:sz w:val="24"/>
+          <w:szCs w:val="24"/>
+        </w:rPr>
+        <w:t xml:space="preserve"> -&gt; SourceFolder -&gt; SupplementalMaterial -&gt; Database schema improvements.docx</w:t>
       </w:r>
     </w:p>
     <w:p>
@@ -7393,7 +7308,6 @@
         <w:rPr>
           <w:w w:val="99"/>
         </w:rPr>
-        <w:lastRenderedPageBreak/>
         <w:t>2.</w:t>
       </w:r>
       <w:r>
@@ -7507,7 +7421,6 @@
         </w:rPr>
         <w:t xml:space="preserve"> </w:t>
       </w:r>
-      <w:proofErr w:type="spellStart"/>
       <w:r>
         <w:rPr>
           <w:b/>
@@ -7517,7 +7430,6 @@
         </w:rPr>
         <w:t>password</w:t>
       </w:r>
-      <w:proofErr w:type="spellEnd"/>
       <w:r>
         <w:rPr>
           <w:sz w:val="24"/>
@@ -7628,7 +7540,7 @@
                     <pic:cNvPicPr/>
                   </pic:nvPicPr>
                   <pic:blipFill>
-                    <a:blip r:embed="rId65" cstate="print">
+                    <a:blip r:embed="rId66" cstate="print">
                       <a:extLst>
                         <a:ext uri="{28A0092B-C50C-407E-A947-70E740481C1C}">
                           <a14:useLocalDpi xmlns:a14="http://schemas.microsoft.com/office/drawing/2010/main" val="0"/>
@@ -7731,49 +7643,8 @@
           <w:sz w:val="24"/>
           <w:szCs w:val="24"/>
         </w:rPr>
-        <w:t xml:space="preserve">Navigate to the folder </w:t>
-      </w:r>
-      <w:proofErr w:type="spellStart"/>
-      <w:r>
-        <w:rPr>
-          <w:sz w:val="24"/>
-          <w:szCs w:val="24"/>
-        </w:rPr>
-        <w:t>SourceFolder</w:t>
-      </w:r>
-      <w:proofErr w:type="spellEnd"/>
-      <w:r>
-        <w:rPr>
-          <w:sz w:val="24"/>
-          <w:szCs w:val="24"/>
-        </w:rPr>
-        <w:t>/</w:t>
-      </w:r>
-      <w:proofErr w:type="spellStart"/>
-      <w:r>
-        <w:rPr>
-          <w:sz w:val="24"/>
-          <w:szCs w:val="24"/>
-        </w:rPr>
-        <w:t>SupplementalMaterial</w:t>
-      </w:r>
-      <w:proofErr w:type="spellEnd"/>
-      <w:r>
-        <w:rPr>
-          <w:sz w:val="24"/>
-          <w:szCs w:val="24"/>
-        </w:rPr>
-        <w:t>/</w:t>
-      </w:r>
-      <w:proofErr w:type="spellStart"/>
-      <w:r>
-        <w:rPr>
-          <w:sz w:val="24"/>
-          <w:szCs w:val="24"/>
-        </w:rPr>
-        <w:t>PowerBI</w:t>
-      </w:r>
-      <w:proofErr w:type="spellEnd"/>
+        <w:t>Navigate to the folder SourceFolder/SupplementalMaterial/PowerBI</w:t>
+      </w:r>
     </w:p>
     <w:p>
       <w:pPr>
@@ -7863,7 +7734,7 @@
                     <pic:cNvPicPr/>
                   </pic:nvPicPr>
                   <pic:blipFill>
-                    <a:blip r:embed="rId66" cstate="print">
+                    <a:blip r:embed="rId67" cstate="print">
                       <a:extLst>
                         <a:ext uri="{28A0092B-C50C-407E-A947-70E740481C1C}">
                           <a14:useLocalDpi xmlns:a14="http://schemas.microsoft.com/office/drawing/2010/main" val="0"/>
@@ -8010,7 +7881,7 @@
                     <pic:cNvPicPr/>
                   </pic:nvPicPr>
                   <pic:blipFill>
-                    <a:blip r:embed="rId67">
+                    <a:blip r:embed="rId68">
                       <a:extLst>
                         <a:ext uri="{28A0092B-C50C-407E-A947-70E740481C1C}">
                           <a14:useLocalDpi xmlns:a14="http://schemas.microsoft.com/office/drawing/2010/main" val="0"/>
@@ -8159,7 +8030,7 @@
                     <pic:cNvPicPr/>
                   </pic:nvPicPr>
                   <pic:blipFill>
-                    <a:blip r:embed="rId68">
+                    <a:blip r:embed="rId69">
                       <a:extLst>
                         <a:ext uri="{28A0092B-C50C-407E-A947-70E740481C1C}">
                           <a14:useLocalDpi xmlns:a14="http://schemas.microsoft.com/office/drawing/2010/main" val="0"/>
@@ -8320,7 +8191,7 @@
                     <pic:cNvPicPr/>
                   </pic:nvPicPr>
                   <pic:blipFill>
-                    <a:blip r:embed="rId69">
+                    <a:blip r:embed="rId70">
                       <a:extLst>
                         <a:ext uri="{28A0092B-C50C-407E-A947-70E740481C1C}">
                           <a14:useLocalDpi xmlns:a14="http://schemas.microsoft.com/office/drawing/2010/main" val="0"/>
@@ -8460,7 +8331,7 @@
                     <pic:cNvPicPr/>
                   </pic:nvPicPr>
                   <pic:blipFill>
-                    <a:blip r:embed="rId70" cstate="print">
+                    <a:blip r:embed="rId71" cstate="print">
                       <a:extLst>
                         <a:ext uri="{28A0092B-C50C-407E-A947-70E740481C1C}">
                           <a14:useLocalDpi xmlns:a14="http://schemas.microsoft.com/office/drawing/2010/main" val="0"/>
@@ -9015,8 +8886,8 @@
           <w:szCs w:val="24"/>
         </w:rPr>
         <w:sectPr>
-          <w:headerReference w:type="default" r:id="rId71"/>
-          <w:footerReference w:type="default" r:id="rId72"/>
+          <w:headerReference w:type="default" r:id="rId72"/>
+          <w:footerReference w:type="default" r:id="rId73"/>
           <w:pgSz w:w="12240" w:h="15840"/>
           <w:pgMar w:top="1200" w:right="900" w:bottom="280" w:left="840" w:header="720" w:footer="720" w:gutter="0"/>
           <w:cols w:space="720"/>
@@ -9121,305 +8992,65 @@
           <w:szCs w:val="24"/>
         </w:rPr>
       </w:pPr>
-      <w:proofErr w:type="spellStart"/>
       <w:r>
         <w:rPr>
           <w:i/>
           <w:sz w:val="24"/>
           <w:szCs w:val="24"/>
         </w:rPr>
-        <w:t>wcma</w:t>
-      </w:r>
-      <w:proofErr w:type="spellEnd"/>
+        <w:t>wcma  =  7-day  moving  average scma = 20-day moving average lcma = 100-day moving average</w:t>
+      </w:r>
+    </w:p>
+    <w:p>
+      <w:pPr>
+        <w:ind w:left="1047" w:right="4759"/>
+        <w:rPr>
+          <w:sz w:val="24"/>
+          <w:szCs w:val="24"/>
+        </w:rPr>
+      </w:pPr>
       <w:r>
         <w:rPr>
           <w:i/>
           <w:sz w:val="24"/>
           <w:szCs w:val="24"/>
         </w:rPr>
-        <w:t xml:space="preserve">  =  7-day  moving  average </w:t>
-      </w:r>
-      <w:proofErr w:type="spellStart"/>
+        <w:t>5-day average = 5-day simple moving average BuyWeekApproach = previous day’s wcma / lcma week_long = wcma / lcma</w:t>
+      </w:r>
+    </w:p>
+    <w:p>
+      <w:pPr>
+        <w:ind w:left="1047"/>
+        <w:rPr>
+          <w:sz w:val="24"/>
+          <w:szCs w:val="24"/>
+        </w:rPr>
+      </w:pPr>
       <w:r>
         <w:rPr>
           <w:i/>
           <w:sz w:val="24"/>
           <w:szCs w:val="24"/>
         </w:rPr>
-        <w:t>scma</w:t>
-      </w:r>
-      <w:proofErr w:type="spellEnd"/>
+        <w:t>SellWeekApproach = previous day’s wcma / scma</w:t>
+      </w:r>
+    </w:p>
+    <w:p>
+      <w:pPr>
+        <w:ind w:left="1047"/>
+        <w:rPr>
+          <w:sz w:val="24"/>
+          <w:szCs w:val="24"/>
+        </w:rPr>
+      </w:pPr>
       <w:r>
         <w:rPr>
           <w:i/>
           <w:sz w:val="24"/>
           <w:szCs w:val="24"/>
         </w:rPr>
-        <w:t xml:space="preserve"> = 20-day moving average </w:t>
-      </w:r>
-      <w:proofErr w:type="spellStart"/>
-      <w:r>
-        <w:rPr>
-          <w:i/>
-          <w:sz w:val="24"/>
-          <w:szCs w:val="24"/>
-        </w:rPr>
-        <w:t>lcma</w:t>
-      </w:r>
-      <w:proofErr w:type="spellEnd"/>
-      <w:r>
-        <w:rPr>
-          <w:i/>
-          <w:sz w:val="24"/>
-          <w:szCs w:val="24"/>
-        </w:rPr>
-        <w:t xml:space="preserve"> = 100-day moving average</w:t>
-      </w:r>
-    </w:p>
-    <w:p>
-      <w:pPr>
-        <w:ind w:left="1047" w:right="4759"/>
-        <w:rPr>
-          <w:sz w:val="24"/>
-          <w:szCs w:val="24"/>
-        </w:rPr>
-      </w:pPr>
-      <w:r>
-        <w:rPr>
-          <w:i/>
-          <w:sz w:val="24"/>
-          <w:szCs w:val="24"/>
-        </w:rPr>
-        <w:t xml:space="preserve">5-day average = 5-day simple moving average </w:t>
-      </w:r>
-      <w:proofErr w:type="spellStart"/>
-      <w:r>
-        <w:rPr>
-          <w:i/>
-          <w:sz w:val="24"/>
-          <w:szCs w:val="24"/>
-        </w:rPr>
-        <w:t>BuyWeekApproach</w:t>
-      </w:r>
-      <w:proofErr w:type="spellEnd"/>
-      <w:r>
-        <w:rPr>
-          <w:i/>
-          <w:sz w:val="24"/>
-          <w:szCs w:val="24"/>
-        </w:rPr>
-        <w:t xml:space="preserve"> = previous day’s </w:t>
-      </w:r>
-      <w:proofErr w:type="spellStart"/>
-      <w:r>
-        <w:rPr>
-          <w:i/>
-          <w:sz w:val="24"/>
-          <w:szCs w:val="24"/>
-        </w:rPr>
-        <w:t>wcma</w:t>
-      </w:r>
-      <w:proofErr w:type="spellEnd"/>
-      <w:r>
-        <w:rPr>
-          <w:i/>
-          <w:sz w:val="24"/>
-          <w:szCs w:val="24"/>
-        </w:rPr>
-        <w:t xml:space="preserve"> / </w:t>
-      </w:r>
-      <w:proofErr w:type="spellStart"/>
-      <w:r>
-        <w:rPr>
-          <w:i/>
-          <w:sz w:val="24"/>
-          <w:szCs w:val="24"/>
-        </w:rPr>
-        <w:t>lcma</w:t>
-      </w:r>
-      <w:proofErr w:type="spellEnd"/>
-      <w:r>
-        <w:rPr>
-          <w:i/>
-          <w:sz w:val="24"/>
-          <w:szCs w:val="24"/>
-        </w:rPr>
-        <w:t xml:space="preserve"> </w:t>
-      </w:r>
-      <w:proofErr w:type="spellStart"/>
-      <w:r>
-        <w:rPr>
-          <w:i/>
-          <w:sz w:val="24"/>
-          <w:szCs w:val="24"/>
-        </w:rPr>
-        <w:t>week_long</w:t>
-      </w:r>
-      <w:proofErr w:type="spellEnd"/>
-      <w:r>
-        <w:rPr>
-          <w:i/>
-          <w:sz w:val="24"/>
-          <w:szCs w:val="24"/>
-        </w:rPr>
-        <w:t xml:space="preserve"> = </w:t>
-      </w:r>
-      <w:proofErr w:type="spellStart"/>
-      <w:r>
-        <w:rPr>
-          <w:i/>
-          <w:sz w:val="24"/>
-          <w:szCs w:val="24"/>
-        </w:rPr>
-        <w:t>wcma</w:t>
-      </w:r>
-      <w:proofErr w:type="spellEnd"/>
-      <w:r>
-        <w:rPr>
-          <w:i/>
-          <w:sz w:val="24"/>
-          <w:szCs w:val="24"/>
-        </w:rPr>
-        <w:t xml:space="preserve"> / </w:t>
-      </w:r>
-      <w:proofErr w:type="spellStart"/>
-      <w:r>
-        <w:rPr>
-          <w:i/>
-          <w:sz w:val="24"/>
-          <w:szCs w:val="24"/>
-        </w:rPr>
-        <w:t>lcma</w:t>
-      </w:r>
-      <w:proofErr w:type="spellEnd"/>
-    </w:p>
-    <w:p>
-      <w:pPr>
-        <w:ind w:left="1047"/>
-        <w:rPr>
-          <w:sz w:val="24"/>
-          <w:szCs w:val="24"/>
-        </w:rPr>
-      </w:pPr>
-      <w:proofErr w:type="spellStart"/>
-      <w:r>
-        <w:rPr>
-          <w:i/>
-          <w:sz w:val="24"/>
-          <w:szCs w:val="24"/>
-        </w:rPr>
-        <w:t>SellWeekApproach</w:t>
-      </w:r>
-      <w:proofErr w:type="spellEnd"/>
-      <w:r>
-        <w:rPr>
-          <w:i/>
-          <w:sz w:val="24"/>
-          <w:szCs w:val="24"/>
-        </w:rPr>
-        <w:t xml:space="preserve"> = previous day’s </w:t>
-      </w:r>
-      <w:proofErr w:type="spellStart"/>
-      <w:r>
-        <w:rPr>
-          <w:i/>
-          <w:sz w:val="24"/>
-          <w:szCs w:val="24"/>
-        </w:rPr>
-        <w:t>wcma</w:t>
-      </w:r>
-      <w:proofErr w:type="spellEnd"/>
-      <w:r>
-        <w:rPr>
-          <w:i/>
-          <w:sz w:val="24"/>
-          <w:szCs w:val="24"/>
-        </w:rPr>
-        <w:t xml:space="preserve"> / </w:t>
-      </w:r>
-      <w:proofErr w:type="spellStart"/>
-      <w:r>
-        <w:rPr>
-          <w:i/>
-          <w:sz w:val="24"/>
-          <w:szCs w:val="24"/>
-        </w:rPr>
-        <w:t>scma</w:t>
-      </w:r>
-      <w:proofErr w:type="spellEnd"/>
-    </w:p>
-    <w:p>
-      <w:pPr>
-        <w:ind w:left="1047"/>
-        <w:rPr>
-          <w:sz w:val="24"/>
-          <w:szCs w:val="24"/>
-        </w:rPr>
-      </w:pPr>
-      <w:proofErr w:type="spellStart"/>
-      <w:r>
-        <w:rPr>
-          <w:i/>
-          <w:sz w:val="24"/>
-          <w:szCs w:val="24"/>
-        </w:rPr>
-        <w:t>week_short</w:t>
-      </w:r>
-      <w:proofErr w:type="spellEnd"/>
-      <w:r>
-        <w:rPr>
-          <w:i/>
-          <w:sz w:val="24"/>
-          <w:szCs w:val="24"/>
-        </w:rPr>
-        <w:t xml:space="preserve"> = </w:t>
-      </w:r>
-      <w:proofErr w:type="spellStart"/>
-      <w:r>
-        <w:rPr>
-          <w:i/>
-          <w:sz w:val="24"/>
-          <w:szCs w:val="24"/>
-        </w:rPr>
-        <w:t>wcma</w:t>
-      </w:r>
-      <w:proofErr w:type="spellEnd"/>
-      <w:r>
-        <w:rPr>
-          <w:i/>
-          <w:sz w:val="24"/>
-          <w:szCs w:val="24"/>
-        </w:rPr>
-        <w:t xml:space="preserve"> / </w:t>
-      </w:r>
-      <w:proofErr w:type="spellStart"/>
-      <w:r>
-        <w:rPr>
-          <w:i/>
-          <w:sz w:val="24"/>
-          <w:szCs w:val="24"/>
-        </w:rPr>
-        <w:t>scma</w:t>
-      </w:r>
-      <w:proofErr w:type="spellEnd"/>
-      <w:r>
-        <w:rPr>
-          <w:i/>
-          <w:sz w:val="24"/>
-          <w:szCs w:val="24"/>
-        </w:rPr>
-        <w:t xml:space="preserve"> </w:t>
-      </w:r>
-      <w:proofErr w:type="spellStart"/>
-      <w:r>
-        <w:rPr>
-          <w:i/>
-          <w:sz w:val="24"/>
-          <w:szCs w:val="24"/>
-        </w:rPr>
-        <w:t>momentumA</w:t>
-      </w:r>
-      <w:proofErr w:type="spellEnd"/>
+        <w:t>week_short = wcma / scma momentumA</w:t>
+      </w:r>
       <w:r>
         <w:rPr>
           <w:sz w:val="24"/>
@@ -9482,23 +9113,13 @@
         </w:rPr>
         <w:t>-</w:t>
       </w:r>
-      <w:proofErr w:type="spellStart"/>
       <w:r>
         <w:rPr>
           <w:i/>
           <w:sz w:val="24"/>
           <w:szCs w:val="24"/>
         </w:rPr>
-        <w:t>BuyWeekApproach</w:t>
-      </w:r>
-      <w:proofErr w:type="spellEnd"/>
-      <w:r>
-        <w:rPr>
-          <w:i/>
-          <w:sz w:val="24"/>
-          <w:szCs w:val="24"/>
-        </w:rPr>
-        <w:t xml:space="preserve"> </w:t>
+        <w:t xml:space="preserve">BuyWeekApproach </w:t>
       </w:r>
       <w:r>
         <w:rPr>
@@ -9532,23 +9153,13 @@
         </w:rPr>
         <w:t>-</w:t>
       </w:r>
-      <w:proofErr w:type="spellStart"/>
       <w:r>
         <w:rPr>
           <w:i/>
           <w:sz w:val="24"/>
           <w:szCs w:val="24"/>
         </w:rPr>
-        <w:t>week_long</w:t>
-      </w:r>
-      <w:proofErr w:type="spellEnd"/>
-      <w:r>
-        <w:rPr>
-          <w:i/>
-          <w:sz w:val="24"/>
-          <w:szCs w:val="24"/>
-        </w:rPr>
-        <w:t xml:space="preserve"> </w:t>
+        <w:t xml:space="preserve">week_long </w:t>
       </w:r>
       <w:r>
         <w:rPr>
@@ -9582,23 +9193,13 @@
         </w:rPr>
         <w:t>-</w:t>
       </w:r>
-      <w:proofErr w:type="spellStart"/>
       <w:r>
         <w:rPr>
           <w:i/>
           <w:sz w:val="24"/>
           <w:szCs w:val="24"/>
         </w:rPr>
-        <w:t>momentumA</w:t>
-      </w:r>
-      <w:proofErr w:type="spellEnd"/>
-      <w:r>
-        <w:rPr>
-          <w:i/>
-          <w:sz w:val="24"/>
-          <w:szCs w:val="24"/>
-        </w:rPr>
-        <w:t xml:space="preserve"> </w:t>
+        <w:t xml:space="preserve">momentumA </w:t>
       </w:r>
       <w:r>
         <w:rPr>
@@ -9651,15 +9252,7 @@
           <w:sz w:val="24"/>
           <w:szCs w:val="24"/>
         </w:rPr>
-        <w:t>-</w:t>
-      </w:r>
-      <w:proofErr w:type="spellStart"/>
-      <w:r>
-        <w:rPr>
-          <w:sz w:val="24"/>
-          <w:szCs w:val="24"/>
-        </w:rPr>
-        <w:t>S</w:t>
+        <w:t>-S</w:t>
       </w:r>
       <w:r>
         <w:rPr>
@@ -9667,16 +9260,7 @@
           <w:sz w:val="24"/>
           <w:szCs w:val="24"/>
         </w:rPr>
-        <w:t>ellWeekApproach</w:t>
-      </w:r>
-      <w:proofErr w:type="spellEnd"/>
-      <w:r>
-        <w:rPr>
-          <w:i/>
-          <w:sz w:val="24"/>
-          <w:szCs w:val="24"/>
-        </w:rPr>
-        <w:t xml:space="preserve"> </w:t>
+        <w:t xml:space="preserve">ellWeekApproach </w:t>
       </w:r>
       <w:r>
         <w:rPr>
@@ -9710,23 +9294,13 @@
         </w:rPr>
         <w:t>-</w:t>
       </w:r>
-      <w:proofErr w:type="spellStart"/>
       <w:r>
         <w:rPr>
           <w:i/>
           <w:sz w:val="24"/>
           <w:szCs w:val="24"/>
         </w:rPr>
-        <w:t>week_short</w:t>
-      </w:r>
-      <w:proofErr w:type="spellEnd"/>
-      <w:r>
-        <w:rPr>
-          <w:i/>
-          <w:sz w:val="24"/>
-          <w:szCs w:val="24"/>
-        </w:rPr>
-        <w:t xml:space="preserve"> </w:t>
+        <w:t xml:space="preserve">week_short </w:t>
       </w:r>
       <w:r>
         <w:rPr>
@@ -9760,48 +9334,28 @@
         </w:rPr>
         <w:t>-</w:t>
       </w:r>
-      <w:proofErr w:type="spellStart"/>
       <w:r>
         <w:rPr>
           <w:i/>
           <w:sz w:val="24"/>
           <w:szCs w:val="24"/>
         </w:rPr>
-        <w:t>wmca</w:t>
-      </w:r>
-      <w:proofErr w:type="spellEnd"/>
+        <w:t xml:space="preserve">wmca </w:t>
+      </w:r>
+      <w:r>
+        <w:rPr>
+          <w:sz w:val="24"/>
+          <w:szCs w:val="24"/>
+        </w:rPr>
+        <w:t xml:space="preserve">from 3 days ago is greater than </w:t>
+      </w:r>
       <w:r>
         <w:rPr>
           <w:i/>
           <w:sz w:val="24"/>
           <w:szCs w:val="24"/>
         </w:rPr>
-        <w:t xml:space="preserve"> </w:t>
-      </w:r>
-      <w:r>
-        <w:rPr>
-          <w:sz w:val="24"/>
-          <w:szCs w:val="24"/>
-        </w:rPr>
-        <w:t xml:space="preserve">from 3 days ago is greater than </w:t>
-      </w:r>
-      <w:proofErr w:type="spellStart"/>
-      <w:r>
-        <w:rPr>
-          <w:i/>
-          <w:sz w:val="24"/>
-          <w:szCs w:val="24"/>
-        </w:rPr>
-        <w:t>wmca</w:t>
-      </w:r>
-      <w:proofErr w:type="spellEnd"/>
-      <w:r>
-        <w:rPr>
-          <w:i/>
-          <w:sz w:val="24"/>
-          <w:szCs w:val="24"/>
-        </w:rPr>
-        <w:t xml:space="preserve"> </w:t>
+        <w:t xml:space="preserve">wmca </w:t>
       </w:r>
       <w:r>
         <w:rPr>
@@ -9966,202 +9520,46 @@
           <w:szCs w:val="24"/>
         </w:rPr>
       </w:pPr>
-      <w:proofErr w:type="spellStart"/>
       <w:r>
         <w:rPr>
           <w:i/>
           <w:sz w:val="24"/>
           <w:szCs w:val="24"/>
         </w:rPr>
-        <w:t>lpeak</w:t>
-      </w:r>
-      <w:proofErr w:type="spellEnd"/>
+        <w:t>lpeak = maximum price in the past 100 days highfrllinelong = 0.764 * lpeak medfrllinelong = 0.618 * lpeak lowfrllinelong = 0</w:t>
+      </w:r>
       <w:r>
         <w:rPr>
           <w:i/>
           <w:sz w:val="24"/>
           <w:szCs w:val="24"/>
         </w:rPr>
-        <w:t xml:space="preserve"> = maximum price in the past 100 days </w:t>
-      </w:r>
-      <w:proofErr w:type="spellStart"/>
+        <w:t>.</w:t>
+      </w:r>
       <w:r>
         <w:rPr>
           <w:i/>
           <w:sz w:val="24"/>
           <w:szCs w:val="24"/>
         </w:rPr>
-        <w:t>highfrllinelong</w:t>
-      </w:r>
-      <w:proofErr w:type="spellEnd"/>
+        <w:t>382 * lpeak</w:t>
+      </w:r>
+    </w:p>
+    <w:p>
+      <w:pPr>
+        <w:ind w:left="1051" w:right="4506"/>
+        <w:rPr>
+          <w:sz w:val="24"/>
+          <w:szCs w:val="24"/>
+        </w:rPr>
+      </w:pPr>
       <w:r>
         <w:rPr>
           <w:i/>
           <w:sz w:val="24"/>
           <w:szCs w:val="24"/>
         </w:rPr>
-        <w:t xml:space="preserve"> = 0.764 * </w:t>
-      </w:r>
-      <w:proofErr w:type="spellStart"/>
-      <w:r>
-        <w:rPr>
-          <w:i/>
-          <w:sz w:val="24"/>
-          <w:szCs w:val="24"/>
-        </w:rPr>
-        <w:t>lpeak</w:t>
-      </w:r>
-      <w:proofErr w:type="spellEnd"/>
-      <w:r>
-        <w:rPr>
-          <w:i/>
-          <w:sz w:val="24"/>
-          <w:szCs w:val="24"/>
-        </w:rPr>
-        <w:t xml:space="preserve"> </w:t>
-      </w:r>
-      <w:proofErr w:type="spellStart"/>
-      <w:r>
-        <w:rPr>
-          <w:i/>
-          <w:sz w:val="24"/>
-          <w:szCs w:val="24"/>
-        </w:rPr>
-        <w:t>medfrllinelong</w:t>
-      </w:r>
-      <w:proofErr w:type="spellEnd"/>
-      <w:r>
-        <w:rPr>
-          <w:i/>
-          <w:sz w:val="24"/>
-          <w:szCs w:val="24"/>
-        </w:rPr>
-        <w:t xml:space="preserve"> = 0.618 * </w:t>
-      </w:r>
-      <w:proofErr w:type="spellStart"/>
-      <w:r>
-        <w:rPr>
-          <w:i/>
-          <w:sz w:val="24"/>
-          <w:szCs w:val="24"/>
-        </w:rPr>
-        <w:t>lpeak</w:t>
-      </w:r>
-      <w:proofErr w:type="spellEnd"/>
-      <w:r>
-        <w:rPr>
-          <w:i/>
-          <w:sz w:val="24"/>
-          <w:szCs w:val="24"/>
-        </w:rPr>
-        <w:t xml:space="preserve"> </w:t>
-      </w:r>
-      <w:proofErr w:type="spellStart"/>
-      <w:r>
-        <w:rPr>
-          <w:i/>
-          <w:sz w:val="24"/>
-          <w:szCs w:val="24"/>
-        </w:rPr>
-        <w:t>lowfrllinelong</w:t>
-      </w:r>
-      <w:proofErr w:type="spellEnd"/>
-      <w:r>
-        <w:rPr>
-          <w:i/>
-          <w:sz w:val="24"/>
-          <w:szCs w:val="24"/>
-        </w:rPr>
-        <w:t xml:space="preserve"> = 0</w:t>
-      </w:r>
-      <w:r>
-        <w:rPr>
-          <w:i/>
-          <w:sz w:val="24"/>
-          <w:szCs w:val="24"/>
-        </w:rPr>
-        <w:t>.</w:t>
-      </w:r>
-      <w:r>
-        <w:rPr>
-          <w:i/>
-          <w:sz w:val="24"/>
-          <w:szCs w:val="24"/>
-        </w:rPr>
-        <w:t xml:space="preserve">382 * </w:t>
-      </w:r>
-      <w:proofErr w:type="spellStart"/>
-      <w:r>
-        <w:rPr>
-          <w:i/>
-          <w:sz w:val="24"/>
-          <w:szCs w:val="24"/>
-        </w:rPr>
-        <w:t>lpeak</w:t>
-      </w:r>
-      <w:proofErr w:type="spellEnd"/>
-    </w:p>
-    <w:p>
-      <w:pPr>
-        <w:ind w:left="1051" w:right="4506"/>
-        <w:rPr>
-          <w:sz w:val="24"/>
-          <w:szCs w:val="24"/>
-        </w:rPr>
-      </w:pPr>
-      <w:proofErr w:type="spellStart"/>
-      <w:r>
-        <w:rPr>
-          <w:i/>
-          <w:sz w:val="24"/>
-          <w:szCs w:val="24"/>
-        </w:rPr>
-        <w:t>ltrough</w:t>
-      </w:r>
-      <w:proofErr w:type="spellEnd"/>
-      <w:r>
-        <w:rPr>
-          <w:i/>
-          <w:sz w:val="24"/>
-          <w:szCs w:val="24"/>
-        </w:rPr>
-        <w:t xml:space="preserve"> = minimum price in the past 100 days </w:t>
-      </w:r>
-      <w:proofErr w:type="spellStart"/>
-      <w:r>
-        <w:rPr>
-          <w:i/>
-          <w:sz w:val="24"/>
-          <w:szCs w:val="24"/>
-        </w:rPr>
-        <w:t>ActualChange</w:t>
-      </w:r>
-      <w:proofErr w:type="spellEnd"/>
-      <w:r>
-        <w:rPr>
-          <w:i/>
-          <w:sz w:val="24"/>
-          <w:szCs w:val="24"/>
-        </w:rPr>
-        <w:t xml:space="preserve"> = today’s price / yesterday’s price </w:t>
-      </w:r>
-      <w:proofErr w:type="spellStart"/>
-      <w:r>
-        <w:rPr>
-          <w:i/>
-          <w:sz w:val="24"/>
-          <w:szCs w:val="24"/>
-        </w:rPr>
-        <w:t>momentumA</w:t>
-      </w:r>
-      <w:proofErr w:type="spellEnd"/>
-      <w:r>
-        <w:rPr>
-          <w:i/>
-          <w:sz w:val="24"/>
-          <w:szCs w:val="24"/>
-        </w:rPr>
-        <w:t xml:space="preserve"> = price / price 5 days ago</w:t>
+        <w:t>ltrough = minimum price in the past 100 days ActualChange = today’s price / yesterday’s price momentumA = price / price 5 days ago</w:t>
       </w:r>
     </w:p>
     <w:p>
@@ -10228,66 +9626,36 @@
         </w:rPr>
         <w:t xml:space="preserve">lose price is between 1.25% and 2.25% above </w:t>
       </w:r>
-      <w:proofErr w:type="spellStart"/>
       <w:r>
         <w:rPr>
           <w:i/>
           <w:sz w:val="24"/>
           <w:szCs w:val="24"/>
         </w:rPr>
-        <w:t>highfrllinelong</w:t>
-      </w:r>
-      <w:proofErr w:type="spellEnd"/>
+        <w:t xml:space="preserve">highfrllinelong, medfrllinelong, </w:t>
+      </w:r>
+      <w:r>
+        <w:rPr>
+          <w:sz w:val="24"/>
+          <w:szCs w:val="24"/>
+        </w:rPr>
+        <w:t>or</w:t>
+      </w:r>
+      <w:r>
+        <w:rPr>
+          <w:sz w:val="24"/>
+          <w:szCs w:val="24"/>
+        </w:rPr>
+        <w:t xml:space="preserve"> </w:t>
+      </w:r>
       <w:r>
         <w:rPr>
           <w:i/>
           <w:sz w:val="24"/>
           <w:szCs w:val="24"/>
         </w:rPr>
-        <w:t xml:space="preserve">, </w:t>
-      </w:r>
-      <w:proofErr w:type="spellStart"/>
-      <w:r>
-        <w:rPr>
-          <w:i/>
-          <w:sz w:val="24"/>
-          <w:szCs w:val="24"/>
-        </w:rPr>
-        <w:t>medfrllinelong</w:t>
-      </w:r>
-      <w:proofErr w:type="spellEnd"/>
-      <w:r>
-        <w:rPr>
-          <w:i/>
-          <w:sz w:val="24"/>
-          <w:szCs w:val="24"/>
-        </w:rPr>
-        <w:t xml:space="preserve">, </w:t>
-      </w:r>
-      <w:r>
-        <w:rPr>
-          <w:sz w:val="24"/>
-          <w:szCs w:val="24"/>
-        </w:rPr>
-        <w:t>or</w:t>
-      </w:r>
-      <w:r>
-        <w:rPr>
-          <w:sz w:val="24"/>
-          <w:szCs w:val="24"/>
-        </w:rPr>
-        <w:t xml:space="preserve"> </w:t>
-      </w:r>
-      <w:proofErr w:type="spellStart"/>
-      <w:r>
-        <w:rPr>
-          <w:i/>
-          <w:sz w:val="24"/>
-          <w:szCs w:val="24"/>
-        </w:rPr>
         <w:t>lowfrllinelong</w:t>
       </w:r>
-      <w:proofErr w:type="spellEnd"/>
     </w:p>
     <w:p>
       <w:pPr>
@@ -10313,23 +9681,13 @@
         </w:rPr>
         <w:t>-</w:t>
       </w:r>
-      <w:proofErr w:type="spellStart"/>
       <w:r>
         <w:rPr>
           <w:i/>
           <w:sz w:val="24"/>
           <w:szCs w:val="24"/>
         </w:rPr>
-        <w:t>momentumA</w:t>
-      </w:r>
-      <w:proofErr w:type="spellEnd"/>
-      <w:r>
-        <w:rPr>
-          <w:i/>
-          <w:sz w:val="24"/>
-          <w:szCs w:val="24"/>
-        </w:rPr>
-        <w:t xml:space="preserve"> </w:t>
+        <w:t xml:space="preserve">momentumA </w:t>
       </w:r>
       <w:r>
         <w:rPr>
@@ -10394,66 +9752,36 @@
         </w:rPr>
         <w:t xml:space="preserve">lose price is between 2.5% and 1.5% below </w:t>
       </w:r>
-      <w:proofErr w:type="spellStart"/>
       <w:r>
         <w:rPr>
           <w:i/>
           <w:sz w:val="24"/>
           <w:szCs w:val="24"/>
         </w:rPr>
-        <w:t>highfrllinelong</w:t>
-      </w:r>
-      <w:proofErr w:type="spellEnd"/>
+        <w:t xml:space="preserve">highfrllinelong, medfrllinelong, </w:t>
+      </w:r>
+      <w:r>
+        <w:rPr>
+          <w:sz w:val="24"/>
+          <w:szCs w:val="24"/>
+        </w:rPr>
+        <w:t>or</w:t>
+      </w:r>
+      <w:r>
+        <w:rPr>
+          <w:sz w:val="24"/>
+          <w:szCs w:val="24"/>
+        </w:rPr>
+        <w:t xml:space="preserve"> </w:t>
+      </w:r>
       <w:r>
         <w:rPr>
           <w:i/>
           <w:sz w:val="24"/>
           <w:szCs w:val="24"/>
         </w:rPr>
-        <w:t xml:space="preserve">, </w:t>
-      </w:r>
-      <w:proofErr w:type="spellStart"/>
-      <w:r>
-        <w:rPr>
-          <w:i/>
-          <w:sz w:val="24"/>
-          <w:szCs w:val="24"/>
-        </w:rPr>
-        <w:t>medfrllinelong</w:t>
-      </w:r>
-      <w:proofErr w:type="spellEnd"/>
-      <w:r>
-        <w:rPr>
-          <w:i/>
-          <w:sz w:val="24"/>
-          <w:szCs w:val="24"/>
-        </w:rPr>
-        <w:t xml:space="preserve">, </w:t>
-      </w:r>
-      <w:r>
-        <w:rPr>
-          <w:sz w:val="24"/>
-          <w:szCs w:val="24"/>
-        </w:rPr>
-        <w:t>or</w:t>
-      </w:r>
-      <w:r>
-        <w:rPr>
-          <w:sz w:val="24"/>
-          <w:szCs w:val="24"/>
-        </w:rPr>
-        <w:t xml:space="preserve"> </w:t>
-      </w:r>
-      <w:proofErr w:type="spellStart"/>
-      <w:r>
-        <w:rPr>
-          <w:i/>
-          <w:sz w:val="24"/>
-          <w:szCs w:val="24"/>
-        </w:rPr>
         <w:t>lowfrllinelong</w:t>
       </w:r>
-      <w:proofErr w:type="spellEnd"/>
     </w:p>
     <w:p>
       <w:pPr>
@@ -10479,23 +9807,13 @@
         </w:rPr>
         <w:t>-</w:t>
       </w:r>
-      <w:proofErr w:type="spellStart"/>
       <w:r>
         <w:rPr>
           <w:i/>
           <w:sz w:val="24"/>
           <w:szCs w:val="24"/>
         </w:rPr>
-        <w:t>momentumA</w:t>
-      </w:r>
-      <w:proofErr w:type="spellEnd"/>
-      <w:r>
-        <w:rPr>
-          <w:i/>
-          <w:sz w:val="24"/>
-          <w:szCs w:val="24"/>
-        </w:rPr>
-        <w:t xml:space="preserve"> </w:t>
+        <w:t xml:space="preserve">momentumA </w:t>
       </w:r>
       <w:r>
         <w:rPr>
@@ -10529,48 +9847,28 @@
         </w:rPr>
         <w:t>-</w:t>
       </w:r>
-      <w:proofErr w:type="spellStart"/>
       <w:r>
         <w:rPr>
           <w:i/>
           <w:sz w:val="24"/>
           <w:szCs w:val="24"/>
         </w:rPr>
-        <w:t>ActualChange</w:t>
-      </w:r>
-      <w:proofErr w:type="spellEnd"/>
+        <w:t xml:space="preserve">ActualChange </w:t>
+      </w:r>
+      <w:r>
+        <w:rPr>
+          <w:sz w:val="24"/>
+          <w:szCs w:val="24"/>
+        </w:rPr>
+        <w:t xml:space="preserve">yesterday minus </w:t>
+      </w:r>
       <w:r>
         <w:rPr>
           <w:i/>
           <w:sz w:val="24"/>
           <w:szCs w:val="24"/>
         </w:rPr>
-        <w:t xml:space="preserve"> </w:t>
-      </w:r>
-      <w:r>
-        <w:rPr>
-          <w:sz w:val="24"/>
-          <w:szCs w:val="24"/>
-        </w:rPr>
-        <w:t xml:space="preserve">yesterday minus </w:t>
-      </w:r>
-      <w:proofErr w:type="spellStart"/>
-      <w:r>
-        <w:rPr>
-          <w:i/>
-          <w:sz w:val="24"/>
-          <w:szCs w:val="24"/>
-        </w:rPr>
-        <w:t>ActualChange</w:t>
-      </w:r>
-      <w:proofErr w:type="spellEnd"/>
-      <w:r>
-        <w:rPr>
-          <w:i/>
-          <w:sz w:val="24"/>
-          <w:szCs w:val="24"/>
-        </w:rPr>
-        <w:t xml:space="preserve"> </w:t>
+        <w:t xml:space="preserve">ActualChange </w:t>
       </w:r>
       <w:r>
         <w:rPr>
@@ -10703,203 +10001,47 @@
           <w:szCs w:val="24"/>
         </w:rPr>
       </w:pPr>
-      <w:proofErr w:type="spellStart"/>
       <w:r>
         <w:rPr>
           <w:i/>
           <w:sz w:val="24"/>
           <w:szCs w:val="24"/>
         </w:rPr>
-        <w:t>sema</w:t>
-      </w:r>
-      <w:proofErr w:type="spellEnd"/>
+        <w:t>sema = 20-day moving average mema = 50-day moving average lema = 100-day moving average</w:t>
+      </w:r>
+    </w:p>
+    <w:p>
+      <w:pPr>
+        <w:ind w:left="1047" w:right="6020"/>
+        <w:rPr>
+          <w:sz w:val="24"/>
+          <w:szCs w:val="24"/>
+        </w:rPr>
+      </w:pPr>
       <w:r>
         <w:rPr>
           <w:i/>
           <w:sz w:val="24"/>
           <w:szCs w:val="24"/>
         </w:rPr>
-        <w:t xml:space="preserve"> = 20-day moving average </w:t>
-      </w:r>
-      <w:proofErr w:type="spellStart"/>
+        <w:t>5-day avg = 5-day simple moving average sigMid = sema / mema</w:t>
+      </w:r>
+    </w:p>
+    <w:p>
+      <w:pPr>
+        <w:ind w:left="1047" w:right="6138"/>
+        <w:rPr>
+          <w:sz w:val="24"/>
+          <w:szCs w:val="24"/>
+        </w:rPr>
+      </w:pPr>
       <w:r>
         <w:rPr>
           <w:i/>
           <w:sz w:val="24"/>
           <w:szCs w:val="24"/>
         </w:rPr>
-        <w:t>mema</w:t>
-      </w:r>
-      <w:proofErr w:type="spellEnd"/>
-      <w:r>
-        <w:rPr>
-          <w:i/>
-          <w:sz w:val="24"/>
-          <w:szCs w:val="24"/>
-        </w:rPr>
-        <w:t xml:space="preserve"> = 50-day moving average </w:t>
-      </w:r>
-      <w:proofErr w:type="spellStart"/>
-      <w:r>
-        <w:rPr>
-          <w:i/>
-          <w:sz w:val="24"/>
-          <w:szCs w:val="24"/>
-        </w:rPr>
-        <w:t>lema</w:t>
-      </w:r>
-      <w:proofErr w:type="spellEnd"/>
-      <w:r>
-        <w:rPr>
-          <w:i/>
-          <w:sz w:val="24"/>
-          <w:szCs w:val="24"/>
-        </w:rPr>
-        <w:t xml:space="preserve"> = 100-day moving average</w:t>
-      </w:r>
-    </w:p>
-    <w:p>
-      <w:pPr>
-        <w:ind w:left="1047" w:right="6020"/>
-        <w:rPr>
-          <w:sz w:val="24"/>
-          <w:szCs w:val="24"/>
-        </w:rPr>
-      </w:pPr>
-      <w:r>
-        <w:rPr>
-          <w:i/>
-          <w:sz w:val="24"/>
-          <w:szCs w:val="24"/>
-        </w:rPr>
-        <w:t xml:space="preserve">5-day avg = 5-day simple moving average </w:t>
-      </w:r>
-      <w:proofErr w:type="spellStart"/>
-      <w:r>
-        <w:rPr>
-          <w:i/>
-          <w:sz w:val="24"/>
-          <w:szCs w:val="24"/>
-        </w:rPr>
-        <w:t>sigMid</w:t>
-      </w:r>
-      <w:proofErr w:type="spellEnd"/>
-      <w:r>
-        <w:rPr>
-          <w:i/>
-          <w:sz w:val="24"/>
-          <w:szCs w:val="24"/>
-        </w:rPr>
-        <w:t xml:space="preserve"> = </w:t>
-      </w:r>
-      <w:proofErr w:type="spellStart"/>
-      <w:r>
-        <w:rPr>
-          <w:i/>
-          <w:sz w:val="24"/>
-          <w:szCs w:val="24"/>
-        </w:rPr>
-        <w:t>sema</w:t>
-      </w:r>
-      <w:proofErr w:type="spellEnd"/>
-      <w:r>
-        <w:rPr>
-          <w:i/>
-          <w:sz w:val="24"/>
-          <w:szCs w:val="24"/>
-        </w:rPr>
-        <w:t xml:space="preserve"> / </w:t>
-      </w:r>
-      <w:proofErr w:type="spellStart"/>
-      <w:r>
-        <w:rPr>
-          <w:i/>
-          <w:sz w:val="24"/>
-          <w:szCs w:val="24"/>
-        </w:rPr>
-        <w:t>mema</w:t>
-      </w:r>
-      <w:proofErr w:type="spellEnd"/>
-    </w:p>
-    <w:p>
-      <w:pPr>
-        <w:ind w:left="1047" w:right="6138"/>
-        <w:rPr>
-          <w:sz w:val="24"/>
-          <w:szCs w:val="24"/>
-        </w:rPr>
-      </w:pPr>
-      <w:proofErr w:type="spellStart"/>
-      <w:r>
-        <w:rPr>
-          <w:i/>
-          <w:sz w:val="24"/>
-          <w:szCs w:val="24"/>
-        </w:rPr>
-        <w:t>sigLong</w:t>
-      </w:r>
-      <w:proofErr w:type="spellEnd"/>
-      <w:r>
-        <w:rPr>
-          <w:i/>
-          <w:sz w:val="24"/>
-          <w:szCs w:val="24"/>
-        </w:rPr>
-        <w:t xml:space="preserve"> = </w:t>
-      </w:r>
-      <w:proofErr w:type="spellStart"/>
-      <w:r>
-        <w:rPr>
-          <w:i/>
-          <w:sz w:val="24"/>
-          <w:szCs w:val="24"/>
-        </w:rPr>
-        <w:t>sema</w:t>
-      </w:r>
-      <w:proofErr w:type="spellEnd"/>
-      <w:r>
-        <w:rPr>
-          <w:i/>
-          <w:sz w:val="24"/>
-          <w:szCs w:val="24"/>
-        </w:rPr>
-        <w:t xml:space="preserve"> / </w:t>
-      </w:r>
-      <w:proofErr w:type="spellStart"/>
-      <w:r>
-        <w:rPr>
-          <w:i/>
-          <w:sz w:val="24"/>
-          <w:szCs w:val="24"/>
-        </w:rPr>
-        <w:t>lema</w:t>
-      </w:r>
-      <w:proofErr w:type="spellEnd"/>
-      <w:r>
-        <w:rPr>
-          <w:i/>
-          <w:sz w:val="24"/>
-          <w:szCs w:val="24"/>
-        </w:rPr>
-        <w:t xml:space="preserve"> </w:t>
-      </w:r>
-      <w:proofErr w:type="spellStart"/>
-      <w:r>
-        <w:rPr>
-          <w:i/>
-          <w:sz w:val="24"/>
-          <w:szCs w:val="24"/>
-        </w:rPr>
-        <w:t>momentumA</w:t>
-      </w:r>
-      <w:proofErr w:type="spellEnd"/>
-      <w:r>
-        <w:rPr>
-          <w:i/>
-          <w:sz w:val="24"/>
-          <w:szCs w:val="24"/>
-        </w:rPr>
-        <w:t xml:space="preserve"> = price / 5-day avg</w:t>
+        <w:t>sigLong = sema / lema momentumA = price / 5-day avg</w:t>
       </w:r>
     </w:p>
     <w:p>
@@ -10947,23 +10089,13 @@
         </w:rPr>
         <w:t>-</w:t>
       </w:r>
-      <w:proofErr w:type="spellStart"/>
       <w:r>
         <w:rPr>
           <w:i/>
           <w:sz w:val="24"/>
           <w:szCs w:val="24"/>
         </w:rPr>
-        <w:t>sigLong</w:t>
-      </w:r>
-      <w:proofErr w:type="spellEnd"/>
-      <w:r>
-        <w:rPr>
-          <w:i/>
-          <w:sz w:val="24"/>
-          <w:szCs w:val="24"/>
-        </w:rPr>
-        <w:t xml:space="preserve"> </w:t>
+        <w:t xml:space="preserve">sigLong </w:t>
       </w:r>
       <w:r>
         <w:rPr>
@@ -10997,23 +10129,13 @@
         </w:rPr>
         <w:t>-</w:t>
       </w:r>
-      <w:proofErr w:type="spellStart"/>
       <w:r>
         <w:rPr>
           <w:i/>
           <w:sz w:val="24"/>
           <w:szCs w:val="24"/>
         </w:rPr>
-        <w:t>momentumA</w:t>
-      </w:r>
-      <w:proofErr w:type="spellEnd"/>
-      <w:r>
-        <w:rPr>
-          <w:i/>
-          <w:sz w:val="24"/>
-          <w:szCs w:val="24"/>
-        </w:rPr>
-        <w:t xml:space="preserve"> </w:t>
+        <w:t xml:space="preserve">momentumA </w:t>
       </w:r>
       <w:r>
         <w:rPr>
@@ -11064,23 +10186,13 @@
         </w:rPr>
         <w:t>-</w:t>
       </w:r>
-      <w:proofErr w:type="spellStart"/>
       <w:r>
         <w:rPr>
           <w:i/>
           <w:sz w:val="24"/>
           <w:szCs w:val="24"/>
         </w:rPr>
-        <w:t>sigMid</w:t>
-      </w:r>
-      <w:proofErr w:type="spellEnd"/>
-      <w:r>
-        <w:rPr>
-          <w:i/>
-          <w:sz w:val="24"/>
-          <w:szCs w:val="24"/>
-        </w:rPr>
-        <w:t xml:space="preserve"> </w:t>
+        <w:t xml:space="preserve">sigMid </w:t>
       </w:r>
       <w:r>
         <w:rPr>
@@ -11106,23 +10218,13 @@
         </w:rPr>
         <w:t>-</w:t>
       </w:r>
-      <w:proofErr w:type="spellStart"/>
       <w:r>
         <w:rPr>
           <w:i/>
           <w:sz w:val="24"/>
           <w:szCs w:val="24"/>
         </w:rPr>
-        <w:t>momentumA</w:t>
-      </w:r>
-      <w:proofErr w:type="spellEnd"/>
-      <w:r>
-        <w:rPr>
-          <w:i/>
-          <w:sz w:val="24"/>
-          <w:szCs w:val="24"/>
-        </w:rPr>
-        <w:t xml:space="preserve"> </w:t>
+        <w:t xml:space="preserve">momentumA </w:t>
       </w:r>
       <w:r>
         <w:rPr>
@@ -11260,61 +10362,31 @@
           <w:szCs w:val="24"/>
         </w:rPr>
       </w:pPr>
-      <w:proofErr w:type="spellStart"/>
       <w:r>
         <w:rPr>
           <w:i/>
           <w:sz w:val="24"/>
           <w:szCs w:val="24"/>
         </w:rPr>
-        <w:t>macd</w:t>
-      </w:r>
-      <w:proofErr w:type="spellEnd"/>
+        <w:t>macd = difference between the 12-day exponential moving average and the 26-day exponential moving average</w:t>
+      </w:r>
+    </w:p>
+    <w:p>
+      <w:pPr>
+        <w:ind w:left="1047"/>
+        <w:rPr>
+          <w:sz w:val="24"/>
+          <w:szCs w:val="24"/>
+        </w:rPr>
+      </w:pPr>
       <w:r>
         <w:rPr>
           <w:i/>
           <w:sz w:val="24"/>
           <w:szCs w:val="24"/>
         </w:rPr>
-        <w:t xml:space="preserve"> = difference between the 12-day exponential moving average and the 26-day exponential moving average</w:t>
-      </w:r>
-    </w:p>
-    <w:p>
-      <w:pPr>
-        <w:ind w:left="1047"/>
-        <w:rPr>
-          <w:sz w:val="24"/>
-          <w:szCs w:val="24"/>
-        </w:rPr>
-      </w:pPr>
-      <w:proofErr w:type="spellStart"/>
-      <w:r>
-        <w:rPr>
-          <w:i/>
-          <w:sz w:val="24"/>
-          <w:szCs w:val="24"/>
-        </w:rPr>
-        <w:t>macds</w:t>
-      </w:r>
-      <w:proofErr w:type="spellEnd"/>
-      <w:r>
-        <w:rPr>
-          <w:i/>
-          <w:sz w:val="24"/>
-          <w:szCs w:val="24"/>
-        </w:rPr>
-        <w:t xml:space="preserve"> = 9-day exponential moving average of </w:t>
-      </w:r>
-      <w:proofErr w:type="spellStart"/>
-      <w:r>
-        <w:rPr>
-          <w:i/>
-          <w:sz w:val="24"/>
-          <w:szCs w:val="24"/>
-        </w:rPr>
-        <w:t>macd</w:t>
-      </w:r>
-      <w:proofErr w:type="spellEnd"/>
+        <w:t>macds = 9-day exponential moving average of macd</w:t>
+      </w:r>
     </w:p>
     <w:p>
       <w:pPr>
@@ -11371,41 +10443,29 @@
         </w:rPr>
         <w:t xml:space="preserve">esterday’s </w:t>
       </w:r>
-      <w:proofErr w:type="spellStart"/>
       <w:r>
         <w:rPr>
           <w:i/>
           <w:sz w:val="24"/>
           <w:szCs w:val="24"/>
         </w:rPr>
-        <w:t>macd</w:t>
-      </w:r>
-      <w:proofErr w:type="spellEnd"/>
+        <w:t xml:space="preserve">macd </w:t>
+      </w:r>
+      <w:r>
+        <w:rPr>
+          <w:sz w:val="24"/>
+          <w:szCs w:val="24"/>
+        </w:rPr>
+        <w:t xml:space="preserve">&lt; yesterday’s </w:t>
+      </w:r>
       <w:r>
         <w:rPr>
           <w:i/>
           <w:sz w:val="24"/>
           <w:szCs w:val="24"/>
         </w:rPr>
-        <w:t xml:space="preserve"> </w:t>
-      </w:r>
-      <w:r>
-        <w:rPr>
-          <w:sz w:val="24"/>
-          <w:szCs w:val="24"/>
-        </w:rPr>
-        <w:t xml:space="preserve">&lt; yesterday’s </w:t>
-      </w:r>
-      <w:proofErr w:type="spellStart"/>
-      <w:r>
-        <w:rPr>
-          <w:i/>
-          <w:sz w:val="24"/>
-          <w:szCs w:val="24"/>
-        </w:rPr>
         <w:t>macds</w:t>
       </w:r>
-      <w:proofErr w:type="spellEnd"/>
     </w:p>
     <w:p>
       <w:pPr>
@@ -11446,41 +10506,29 @@
         </w:rPr>
         <w:t xml:space="preserve">oday’s </w:t>
       </w:r>
-      <w:proofErr w:type="spellStart"/>
       <w:r>
         <w:rPr>
           <w:i/>
           <w:sz w:val="24"/>
           <w:szCs w:val="24"/>
         </w:rPr>
-        <w:t>macd</w:t>
-      </w:r>
-      <w:proofErr w:type="spellEnd"/>
+        <w:t xml:space="preserve">macd </w:t>
+      </w:r>
+      <w:r>
+        <w:rPr>
+          <w:sz w:val="24"/>
+          <w:szCs w:val="24"/>
+        </w:rPr>
+        <w:t xml:space="preserve">&gt; today’s </w:t>
+      </w:r>
       <w:r>
         <w:rPr>
           <w:i/>
           <w:sz w:val="24"/>
           <w:szCs w:val="24"/>
         </w:rPr>
-        <w:t xml:space="preserve"> </w:t>
-      </w:r>
-      <w:r>
-        <w:rPr>
-          <w:sz w:val="24"/>
-          <w:szCs w:val="24"/>
-        </w:rPr>
-        <w:t xml:space="preserve">&gt; today’s </w:t>
-      </w:r>
-      <w:proofErr w:type="spellStart"/>
-      <w:r>
-        <w:rPr>
-          <w:i/>
-          <w:sz w:val="24"/>
-          <w:szCs w:val="24"/>
-        </w:rPr>
         <w:t>macds</w:t>
       </w:r>
-      <w:proofErr w:type="spellEnd"/>
     </w:p>
     <w:p>
       <w:pPr>
@@ -11537,41 +10585,29 @@
         </w:rPr>
         <w:t xml:space="preserve">esterday’s </w:t>
       </w:r>
-      <w:proofErr w:type="spellStart"/>
       <w:r>
         <w:rPr>
           <w:i/>
           <w:sz w:val="24"/>
           <w:szCs w:val="24"/>
         </w:rPr>
-        <w:t>macd</w:t>
-      </w:r>
-      <w:proofErr w:type="spellEnd"/>
+        <w:t xml:space="preserve">macd </w:t>
+      </w:r>
+      <w:r>
+        <w:rPr>
+          <w:sz w:val="24"/>
+          <w:szCs w:val="24"/>
+        </w:rPr>
+        <w:t xml:space="preserve">&gt; yesterday’s </w:t>
+      </w:r>
       <w:r>
         <w:rPr>
           <w:i/>
           <w:sz w:val="24"/>
           <w:szCs w:val="24"/>
         </w:rPr>
-        <w:t xml:space="preserve"> </w:t>
-      </w:r>
-      <w:r>
-        <w:rPr>
-          <w:sz w:val="24"/>
-          <w:szCs w:val="24"/>
-        </w:rPr>
-        <w:t xml:space="preserve">&gt; yesterday’s </w:t>
-      </w:r>
-      <w:proofErr w:type="spellStart"/>
-      <w:r>
-        <w:rPr>
-          <w:i/>
-          <w:sz w:val="24"/>
-          <w:szCs w:val="24"/>
-        </w:rPr>
         <w:t>macds</w:t>
       </w:r>
-      <w:proofErr w:type="spellEnd"/>
     </w:p>
     <w:p>
       <w:pPr>
@@ -11612,41 +10648,29 @@
         </w:rPr>
         <w:t xml:space="preserve">oday’s </w:t>
       </w:r>
-      <w:proofErr w:type="spellStart"/>
       <w:r>
         <w:rPr>
           <w:i/>
           <w:sz w:val="24"/>
           <w:szCs w:val="24"/>
         </w:rPr>
-        <w:t>macd</w:t>
-      </w:r>
-      <w:proofErr w:type="spellEnd"/>
+        <w:t xml:space="preserve">macd </w:t>
+      </w:r>
+      <w:r>
+        <w:rPr>
+          <w:sz w:val="24"/>
+          <w:szCs w:val="24"/>
+        </w:rPr>
+        <w:t xml:space="preserve">&lt; today’s </w:t>
+      </w:r>
       <w:r>
         <w:rPr>
           <w:i/>
           <w:sz w:val="24"/>
           <w:szCs w:val="24"/>
         </w:rPr>
-        <w:t xml:space="preserve"> </w:t>
-      </w:r>
-      <w:r>
-        <w:rPr>
-          <w:sz w:val="24"/>
-          <w:szCs w:val="24"/>
-        </w:rPr>
-        <w:t xml:space="preserve">&lt; today’s </w:t>
-      </w:r>
-      <w:proofErr w:type="spellStart"/>
-      <w:r>
-        <w:rPr>
-          <w:i/>
-          <w:sz w:val="24"/>
-          <w:szCs w:val="24"/>
-        </w:rPr>
         <w:t>macds</w:t>
       </w:r>
-      <w:proofErr w:type="spellEnd"/>
     </w:p>
     <w:p>
       <w:pPr>
@@ -12113,23 +11137,13 @@
         </w:rPr>
         <w:t xml:space="preserve">is assigned a value of 0. The five individual signals generated for each day are then summed together to produce a </w:t>
       </w:r>
-      <w:proofErr w:type="spellStart"/>
       <w:r>
         <w:rPr>
           <w:i/>
           <w:sz w:val="24"/>
           <w:szCs w:val="24"/>
         </w:rPr>
-        <w:t>signalsum</w:t>
-      </w:r>
-      <w:proofErr w:type="spellEnd"/>
-      <w:r>
-        <w:rPr>
-          <w:i/>
-          <w:sz w:val="24"/>
-          <w:szCs w:val="24"/>
-        </w:rPr>
-        <w:t xml:space="preserve"> </w:t>
+        <w:t xml:space="preserve">signalsum </w:t>
       </w:r>
       <w:r>
         <w:rPr>
@@ -12189,23 +11203,13 @@
         </w:rPr>
         <w:t>-</w:t>
       </w:r>
-      <w:proofErr w:type="spellStart"/>
       <w:r>
         <w:rPr>
           <w:i/>
           <w:sz w:val="24"/>
           <w:szCs w:val="24"/>
         </w:rPr>
-        <w:t>signalsum</w:t>
-      </w:r>
-      <w:proofErr w:type="spellEnd"/>
-      <w:r>
-        <w:rPr>
-          <w:i/>
-          <w:sz w:val="24"/>
-          <w:szCs w:val="24"/>
-        </w:rPr>
-        <w:t xml:space="preserve"> </w:t>
+        <w:t xml:space="preserve">signalsum </w:t>
       </w:r>
       <w:r>
         <w:rPr>
@@ -12261,23 +11265,13 @@
         </w:rPr>
         <w:t>-</w:t>
       </w:r>
-      <w:proofErr w:type="spellStart"/>
       <w:r>
         <w:rPr>
           <w:i/>
           <w:sz w:val="24"/>
           <w:szCs w:val="24"/>
         </w:rPr>
-        <w:t>signalsum</w:t>
-      </w:r>
-      <w:proofErr w:type="spellEnd"/>
-      <w:r>
-        <w:rPr>
-          <w:i/>
-          <w:sz w:val="24"/>
-          <w:szCs w:val="24"/>
-        </w:rPr>
-        <w:t xml:space="preserve"> </w:t>
+        <w:t xml:space="preserve">signalsum </w:t>
       </w:r>
       <w:r>
         <w:rPr>
@@ -12328,23 +11322,13 @@
         </w:rPr>
         <w:t>-</w:t>
       </w:r>
-      <w:proofErr w:type="spellStart"/>
       <w:r>
         <w:rPr>
           <w:i/>
           <w:sz w:val="24"/>
           <w:szCs w:val="24"/>
         </w:rPr>
-        <w:t>signalsum</w:t>
-      </w:r>
-      <w:proofErr w:type="spellEnd"/>
-      <w:r>
-        <w:rPr>
-          <w:i/>
-          <w:sz w:val="24"/>
-          <w:szCs w:val="24"/>
-        </w:rPr>
-        <w:t xml:space="preserve"> </w:t>
+        <w:t xml:space="preserve">signalsum </w:t>
       </w:r>
       <w:r>
         <w:rPr>
@@ -13462,7 +12446,7 @@
                     <pic:cNvPicPr/>
                   </pic:nvPicPr>
                   <pic:blipFill>
-                    <a:blip r:embed="rId73">
+                    <a:blip r:embed="rId74">
                       <a:extLst>
                         <a:ext uri="{28A0092B-C50C-407E-A947-70E740481C1C}">
                           <a14:useLocalDpi xmlns:a14="http://schemas.microsoft.com/office/drawing/2010/main" val="0"/>
@@ -13761,7 +12745,7 @@
                     <pic:cNvPicPr/>
                   </pic:nvPicPr>
                   <pic:blipFill>
-                    <a:blip r:embed="rId74">
+                    <a:blip r:embed="rId75">
                       <a:extLst>
                         <a:ext uri="{28A0092B-C50C-407E-A947-70E740481C1C}">
                           <a14:useLocalDpi xmlns:a14="http://schemas.microsoft.com/office/drawing/2010/main" val="0"/>
@@ -14181,7 +13165,7 @@
                     <pic:cNvPicPr/>
                   </pic:nvPicPr>
                   <pic:blipFill>
-                    <a:blip r:embed="rId75">
+                    <a:blip r:embed="rId76">
                       <a:extLst>
                         <a:ext uri="{28A0092B-C50C-407E-A947-70E740481C1C}">
                           <a14:useLocalDpi xmlns:a14="http://schemas.microsoft.com/office/drawing/2010/main" val="0"/>
@@ -14327,22 +13311,8 @@
           <w:sz w:val="24"/>
           <w:szCs w:val="24"/>
         </w:rPr>
-        <w:t xml:space="preserve">What is </w:t>
-      </w:r>
-      <w:proofErr w:type="spellStart"/>
-      <w:r>
-        <w:rPr>
-          <w:rStyle w:val="Heading4Char"/>
-          <w:rFonts w:ascii="Times New Roman" w:hAnsi="Times New Roman" w:cs="Times New Roman"/>
-          <w:i w:val="0"/>
-          <w:iCs w:val="0"/>
-          <w:color w:val="auto"/>
-          <w:sz w:val="24"/>
-          <w:szCs w:val="24"/>
-        </w:rPr>
-        <w:t>XGBoost</w:t>
-      </w:r>
-      <w:proofErr w:type="spellEnd"/>
+        <w:t>What is XGBoost</w:t>
+      </w:r>
       <w:r>
         <w:rPr>
           <w:rFonts w:ascii="Calibri" w:eastAsia="Calibri" w:hAnsi="Calibri" w:cs="Calibri"/>
@@ -14366,21 +13336,12 @@
           <w:szCs w:val="24"/>
         </w:rPr>
       </w:pPr>
-      <w:proofErr w:type="spellStart"/>
-      <w:r>
-        <w:rPr>
-          <w:sz w:val="24"/>
-          <w:szCs w:val="24"/>
-        </w:rPr>
-        <w:t>XGBoost</w:t>
-      </w:r>
-      <w:proofErr w:type="spellEnd"/>
-      <w:r>
-        <w:rPr>
-          <w:sz w:val="24"/>
-          <w:szCs w:val="24"/>
-        </w:rPr>
-        <w:t xml:space="preserve"> stands for extreme gradient boosting.</w:t>
+      <w:r>
+        <w:rPr>
+          <w:sz w:val="24"/>
+          <w:szCs w:val="24"/>
+        </w:rPr>
+        <w:t>XGBoost stands for extreme gradient boosting.</w:t>
       </w:r>
     </w:p>
     <w:p>
@@ -14400,21 +13361,12 @@
           <w:szCs w:val="24"/>
         </w:rPr>
       </w:pPr>
-      <w:proofErr w:type="spellStart"/>
-      <w:r>
-        <w:rPr>
-          <w:sz w:val="24"/>
-          <w:szCs w:val="24"/>
-        </w:rPr>
-        <w:t>XGBoost</w:t>
-      </w:r>
-      <w:proofErr w:type="spellEnd"/>
-      <w:r>
-        <w:rPr>
-          <w:sz w:val="24"/>
-          <w:szCs w:val="24"/>
-        </w:rPr>
-        <w:t xml:space="preserve"> is a progression of the Gradient Boosting algorithm, which will be explained in just a moment.</w:t>
+      <w:r>
+        <w:rPr>
+          <w:sz w:val="24"/>
+          <w:szCs w:val="24"/>
+        </w:rPr>
+        <w:t>XGBoost is a progression of the Gradient Boosting algorithm, which will be explained in just a moment.</w:t>
       </w:r>
     </w:p>
     <w:p>
@@ -14456,21 +13408,12 @@
           <w:szCs w:val="24"/>
         </w:rPr>
       </w:pPr>
-      <w:proofErr w:type="spellStart"/>
-      <w:r>
-        <w:rPr>
-          <w:sz w:val="24"/>
-          <w:szCs w:val="24"/>
-        </w:rPr>
-        <w:t>XGBoost</w:t>
-      </w:r>
-      <w:proofErr w:type="spellEnd"/>
-      <w:r>
-        <w:rPr>
-          <w:sz w:val="24"/>
-          <w:szCs w:val="24"/>
-        </w:rPr>
-        <w:t xml:space="preserve"> uses the gradient boosting decision tree algorithm</w:t>
+      <w:r>
+        <w:rPr>
+          <w:sz w:val="24"/>
+          <w:szCs w:val="24"/>
+        </w:rPr>
+        <w:t>XGBoost uses the gradient boosting decision tree algorithm</w:t>
       </w:r>
     </w:p>
     <w:p>
@@ -14787,7 +13730,7 @@
                     </pic:cNvPicPr>
                   </pic:nvPicPr>
                   <pic:blipFill>
-                    <a:blip r:embed="rId76" cstate="print">
+                    <a:blip r:embed="rId77" cstate="print">
                       <a:extLst>
                         <a:ext uri="{28A0092B-C50C-407E-A947-70E740481C1C}">
                           <a14:useLocalDpi xmlns:a14="http://schemas.microsoft.com/office/drawing/2010/main" val="0"/>
@@ -14843,7 +13786,7 @@
                     </pic:cNvPicPr>
                   </pic:nvPicPr>
                   <pic:blipFill>
-                    <a:blip r:embed="rId77">
+                    <a:blip r:embed="rId78">
                       <a:extLst>
                         <a:ext uri="{28A0092B-C50C-407E-A947-70E740481C1C}">
                           <a14:useLocalDpi xmlns:a14="http://schemas.microsoft.com/office/drawing/2010/main" val="0"/>
@@ -15048,7 +13991,7 @@
                     <pic:cNvPicPr/>
                   </pic:nvPicPr>
                   <pic:blipFill>
-                    <a:blip r:embed="rId78">
+                    <a:blip r:embed="rId79">
                       <a:extLst>
                         <a:ext uri="{28A0092B-C50C-407E-A947-70E740481C1C}">
                           <a14:useLocalDpi xmlns:a14="http://schemas.microsoft.com/office/drawing/2010/main" val="0"/>
@@ -15154,23 +14097,7 @@
           <w:sz w:val="24"/>
           <w:szCs w:val="24"/>
         </w:rPr>
-        <w:t xml:space="preserve">data. The </w:t>
-      </w:r>
-      <w:proofErr w:type="spellStart"/>
-      <w:r>
-        <w:rPr>
-          <w:sz w:val="24"/>
-          <w:szCs w:val="24"/>
-        </w:rPr>
-        <w:t>Sklearn</w:t>
-      </w:r>
-      <w:proofErr w:type="spellEnd"/>
-      <w:r>
-        <w:rPr>
-          <w:sz w:val="24"/>
-          <w:szCs w:val="24"/>
-        </w:rPr>
-        <w:t xml:space="preserve"> library that we see in the code uses these parameters to make determinations on how to split the data</w:t>
+        <w:t>data. The Sklearn library that we see in the code uses these parameters to make determinations on how to split the data</w:t>
       </w:r>
     </w:p>
     <w:p>
@@ -15461,7 +14388,7 @@
                     <pic:cNvPicPr/>
                   </pic:nvPicPr>
                   <pic:blipFill>
-                    <a:blip r:embed="rId79">
+                    <a:blip r:embed="rId80">
                       <a:extLst>
                         <a:ext uri="{28A0092B-C50C-407E-A947-70E740481C1C}">
                           <a14:useLocalDpi xmlns:a14="http://schemas.microsoft.com/office/drawing/2010/main" val="0"/>
@@ -15541,23 +14468,7 @@
           <w:sz w:val="24"/>
           <w:szCs w:val="24"/>
         </w:rPr>
-        <w:t>f(x) = B(0) + sum(ai * (</w:t>
-      </w:r>
-      <w:proofErr w:type="spellStart"/>
-      <w:r>
-        <w:rPr>
-          <w:sz w:val="24"/>
-          <w:szCs w:val="24"/>
-        </w:rPr>
-        <w:t>x,xi</w:t>
-      </w:r>
-      <w:proofErr w:type="spellEnd"/>
-      <w:r>
-        <w:rPr>
-          <w:sz w:val="24"/>
-          <w:szCs w:val="24"/>
-        </w:rPr>
-        <w:t>))</w:t>
+        <w:t>f(x) = B(0) + sum(ai * (x,xi))</w:t>
       </w:r>
     </w:p>
     <w:p>
@@ -15581,23 +14492,7 @@
           <w:sz w:val="24"/>
           <w:szCs w:val="24"/>
         </w:rPr>
-        <w:t xml:space="preserve">The Regularization parameter (often termed as C parameter in python’s </w:t>
-      </w:r>
-      <w:proofErr w:type="spellStart"/>
-      <w:r>
-        <w:rPr>
-          <w:sz w:val="24"/>
-          <w:szCs w:val="24"/>
-        </w:rPr>
-        <w:t>sklearn</w:t>
-      </w:r>
-      <w:proofErr w:type="spellEnd"/>
-      <w:r>
-        <w:rPr>
-          <w:sz w:val="24"/>
-          <w:szCs w:val="24"/>
-        </w:rPr>
-        <w:t xml:space="preserve"> library) tells the SVM</w:t>
+        <w:t>The Regularization parameter (often termed as C parameter in python’s sklearn library) tells the SVM</w:t>
       </w:r>
     </w:p>
     <w:p>
@@ -15698,7 +14593,7 @@
                     <pic:cNvPicPr/>
                   </pic:nvPicPr>
                   <pic:blipFill>
-                    <a:blip r:embed="rId80">
+                    <a:blip r:embed="rId81">
                       <a:extLst>
                         <a:ext uri="{28A0092B-C50C-407E-A947-70E740481C1C}">
                           <a14:useLocalDpi xmlns:a14="http://schemas.microsoft.com/office/drawing/2010/main" val="0"/>
@@ -15768,7 +14663,7 @@
                     <pic:cNvPicPr/>
                   </pic:nvPicPr>
                   <pic:blipFill>
-                    <a:blip r:embed="rId81">
+                    <a:blip r:embed="rId82">
                       <a:extLst>
                         <a:ext uri="{28A0092B-C50C-407E-A947-70E740481C1C}">
                           <a14:useLocalDpi xmlns:a14="http://schemas.microsoft.com/office/drawing/2010/main" val="0"/>
@@ -15891,23 +14786,7 @@
           <w:sz w:val="24"/>
           <w:szCs w:val="24"/>
         </w:rPr>
-        <w:t xml:space="preserve">ARIMA + Previous group’s improved predictions to generate a composite </w:t>
-      </w:r>
-      <w:proofErr w:type="spellStart"/>
-      <w:r>
-        <w:rPr>
-          <w:sz w:val="24"/>
-          <w:szCs w:val="24"/>
-        </w:rPr>
-        <w:t>BuySell</w:t>
-      </w:r>
-      <w:proofErr w:type="spellEnd"/>
-      <w:r>
-        <w:rPr>
-          <w:sz w:val="24"/>
-          <w:szCs w:val="24"/>
-        </w:rPr>
-        <w:t xml:space="preserve"> signal.</w:t>
+        <w:t>ARIMA + Previous group’s improved predictions to generate a composite BuySell signal.</w:t>
       </w:r>
     </w:p>
     <w:p>
@@ -15943,7 +14822,7 @@
                     <pic:cNvPicPr/>
                   </pic:nvPicPr>
                   <pic:blipFill>
-                    <a:blip r:embed="rId82">
+                    <a:blip r:embed="rId83">
                       <a:extLst>
                         <a:ext uri="{28A0092B-C50C-407E-A947-70E740481C1C}">
                           <a14:useLocalDpi xmlns:a14="http://schemas.microsoft.com/office/drawing/2010/main" val="0"/>
@@ -16078,7 +14957,6 @@
         </w:rPr>
         <w:t>FRL is based on the key numbers identified by mathematician Leonardo Fibonacci in the 13</w:t>
       </w:r>
-      <w:proofErr w:type="spellStart"/>
       <w:r>
         <w:rPr>
           <w:position w:val="9"/>
@@ -16087,7 +14965,6 @@
         </w:rPr>
         <w:t>th</w:t>
       </w:r>
-      <w:proofErr w:type="spellEnd"/>
       <w:r>
         <w:rPr>
           <w:sz w:val="24"/>
@@ -16723,7 +15600,7 @@
                     <pic:cNvPicPr/>
                   </pic:nvPicPr>
                   <pic:blipFill>
-                    <a:blip r:embed="rId83">
+                    <a:blip r:embed="rId84">
                       <a:extLst>
                         <a:ext uri="{28A0092B-C50C-407E-A947-70E740481C1C}">
                           <a14:useLocalDpi xmlns:a14="http://schemas.microsoft.com/office/drawing/2010/main" val="0"/>
@@ -16768,7 +15645,7 @@
           <w:szCs w:val="24"/>
         </w:rPr>
       </w:pPr>
-      <w:hyperlink r:id="rId84" w:history="1">
+      <w:hyperlink r:id="rId85" w:history="1">
         <w:r>
           <w:rPr>
             <w:rStyle w:val="Hyperlink"/>
@@ -18410,23 +17287,7 @@
           <w:sz w:val="24"/>
           <w:szCs w:val="24"/>
         </w:rPr>
-        <w:t>“</w:t>
-      </w:r>
-      <w:proofErr w:type="spellStart"/>
-      <w:r>
-        <w:rPr>
-          <w:sz w:val="24"/>
-          <w:szCs w:val="24"/>
-        </w:rPr>
-        <w:t>show_output</w:t>
-      </w:r>
-      <w:proofErr w:type="spellEnd"/>
-      <w:r>
-        <w:rPr>
-          <w:sz w:val="24"/>
-          <w:szCs w:val="24"/>
-        </w:rPr>
-        <w:t>” parameter toggled to True in the code.</w:t>
+        <w:t>“show_output” parameter toggled to True in the code.</w:t>
       </w:r>
       <w:r>
         <w:rPr>
@@ -18704,23 +17565,7 @@
           <w:sz w:val="36"/>
           <w:szCs w:val="36"/>
         </w:rPr>
-        <w:t xml:space="preserve"> Final (</w:t>
-      </w:r>
-      <w:proofErr w:type="spellStart"/>
-      <w:r>
-        <w:rPr>
-          <w:sz w:val="36"/>
-          <w:szCs w:val="36"/>
-        </w:rPr>
-        <w:t>MSF_final</w:t>
-      </w:r>
-      <w:proofErr w:type="spellEnd"/>
-      <w:r>
-        <w:rPr>
-          <w:sz w:val="36"/>
-          <w:szCs w:val="36"/>
-        </w:rPr>
-        <w:t>)</w:t>
+        <w:t xml:space="preserve"> Final (MSF_final)</w:t>
       </w:r>
       <w:bookmarkEnd w:id="45"/>
     </w:p>
@@ -18733,21 +17578,12 @@
           <w:szCs w:val="24"/>
         </w:rPr>
       </w:pPr>
-      <w:proofErr w:type="spellStart"/>
-      <w:r>
-        <w:rPr>
-          <w:sz w:val="24"/>
-          <w:szCs w:val="24"/>
-        </w:rPr>
-        <w:t>MSF_final</w:t>
-      </w:r>
-      <w:proofErr w:type="spellEnd"/>
-      <w:r>
-        <w:rPr>
-          <w:sz w:val="24"/>
-          <w:szCs w:val="24"/>
-        </w:rPr>
-        <w:t xml:space="preserve"> is a statistical analysis algorithm which makes use of the close prices of the 10 financial instruments used in our application along with </w:t>
+      <w:r>
+        <w:rPr>
+          <w:sz w:val="24"/>
+          <w:szCs w:val="24"/>
+        </w:rPr>
+        <w:t xml:space="preserve">MSF_final is a statistical analysis algorithm which makes use of the close prices of the 10 financial instruments used in our application along with </w:t>
       </w:r>
       <w:r>
         <w:rPr>
@@ -18792,21 +17628,12 @@
           <w:szCs w:val="24"/>
         </w:rPr>
       </w:pPr>
-      <w:proofErr w:type="spellStart"/>
-      <w:r>
-        <w:rPr>
-          <w:sz w:val="24"/>
-          <w:szCs w:val="24"/>
-        </w:rPr>
-        <w:t>MSF_final</w:t>
-      </w:r>
-      <w:proofErr w:type="spellEnd"/>
-      <w:r>
-        <w:rPr>
-          <w:sz w:val="24"/>
-          <w:szCs w:val="24"/>
-        </w:rPr>
-        <w:t xml:space="preserve"> is close to MSF2 in a way that it uses the macro-economic variables with weights in the calculation, which can be turned off now after this improvement. The additional moving aver</w:t>
+      <w:r>
+        <w:rPr>
+          <w:sz w:val="24"/>
+          <w:szCs w:val="24"/>
+        </w:rPr>
+        <w:t>MSF_final is close to MSF2 in a way that it uses the macro-economic variables with weights in the calculation, which can be turned off now after this improvement. The additional moving aver</w:t>
       </w:r>
       <w:r>
         <w:rPr>
@@ -18820,23 +17647,7 @@
           <w:sz w:val="24"/>
           <w:szCs w:val="24"/>
         </w:rPr>
-        <w:t xml:space="preserve"> The weight function can be toggled True/False as specified in the comments written in the </w:t>
-      </w:r>
-      <w:proofErr w:type="spellStart"/>
-      <w:r>
-        <w:rPr>
-          <w:sz w:val="24"/>
-          <w:szCs w:val="24"/>
-        </w:rPr>
-        <w:t>MSF_final</w:t>
-      </w:r>
-      <w:proofErr w:type="spellEnd"/>
-      <w:r>
-        <w:rPr>
-          <w:sz w:val="24"/>
-          <w:szCs w:val="24"/>
-        </w:rPr>
-        <w:t xml:space="preserve"> code lines.</w:t>
+        <w:t xml:space="preserve"> The weight function can be toggled True/False as specified in the comments written in the MSF_final code lines.</w:t>
       </w:r>
     </w:p>
     <w:p>
@@ -18900,46 +17711,14 @@
           <w:sz w:val="24"/>
           <w:szCs w:val="24"/>
         </w:rPr>
-        <w:t xml:space="preserve">for </w:t>
-      </w:r>
-      <w:proofErr w:type="spellStart"/>
-      <w:r>
-        <w:rPr>
-          <w:sz w:val="24"/>
-          <w:szCs w:val="24"/>
-        </w:rPr>
-        <w:t>upto</w:t>
-      </w:r>
-      <w:proofErr w:type="spellEnd"/>
-      <w:r>
-        <w:rPr>
-          <w:sz w:val="24"/>
-          <w:szCs w:val="24"/>
-        </w:rPr>
-        <w:t xml:space="preserve"> the next 2 years. </w:t>
-      </w:r>
-      <w:r>
-        <w:rPr>
-          <w:sz w:val="24"/>
-          <w:szCs w:val="24"/>
-        </w:rPr>
-        <w:t>These predictions are stored in “</w:t>
-      </w:r>
-      <w:proofErr w:type="spellStart"/>
-      <w:r>
-        <w:rPr>
-          <w:sz w:val="24"/>
-          <w:szCs w:val="24"/>
-        </w:rPr>
-        <w:t>dbo_macroeconalgorithmforecast</w:t>
-      </w:r>
-      <w:proofErr w:type="spellEnd"/>
-      <w:r>
-        <w:rPr>
-          <w:sz w:val="24"/>
-          <w:szCs w:val="24"/>
-        </w:rPr>
-        <w:t xml:space="preserve">” table in our database. </w:t>
+        <w:t xml:space="preserve">for upto the next 2 years. </w:t>
+      </w:r>
+      <w:r>
+        <w:rPr>
+          <w:sz w:val="24"/>
+          <w:szCs w:val="24"/>
+        </w:rPr>
+        <w:t xml:space="preserve">These predictions are stored in “dbo_macroeconalgorithmforecast” table in our database. </w:t>
       </w:r>
       <w:r>
         <w:rPr>
@@ -18953,23 +17732,7 @@
           <w:sz w:val="24"/>
           <w:szCs w:val="24"/>
         </w:rPr>
-        <w:t>in “</w:t>
-      </w:r>
-      <w:proofErr w:type="spellStart"/>
-      <w:r>
-        <w:rPr>
-          <w:sz w:val="24"/>
-          <w:szCs w:val="24"/>
-        </w:rPr>
-        <w:t>dbo_tempvisualize</w:t>
-      </w:r>
-      <w:proofErr w:type="spellEnd"/>
-      <w:r>
-        <w:rPr>
-          <w:sz w:val="24"/>
-          <w:szCs w:val="24"/>
-        </w:rPr>
-        <w:t xml:space="preserve">” table </w:t>
+        <w:t xml:space="preserve">in “dbo_tempvisualize” table </w:t>
       </w:r>
       <w:r>
         <w:rPr>
@@ -18990,23 +17753,7 @@
           <w:sz w:val="24"/>
           <w:szCs w:val="24"/>
         </w:rPr>
-        <w:t xml:space="preserve">The same tables mentioned above have been used to plot the Power BI graphs related to </w:t>
-      </w:r>
-      <w:proofErr w:type="spellStart"/>
-      <w:r>
-        <w:rPr>
-          <w:sz w:val="24"/>
-          <w:szCs w:val="24"/>
-        </w:rPr>
-        <w:t>MSF_final</w:t>
-      </w:r>
-      <w:proofErr w:type="spellEnd"/>
-      <w:r>
-        <w:rPr>
-          <w:sz w:val="24"/>
-          <w:szCs w:val="24"/>
-        </w:rPr>
-        <w:t>.</w:t>
+        <w:t>The same tables mentioned above have been used to plot the Power BI graphs related to MSF_final.</w:t>
       </w:r>
     </w:p>
     <w:p>
@@ -19035,6 +17782,35 @@
           <w:sz w:val="24"/>
           <w:szCs w:val="24"/>
         </w:rPr>
+        <w:t>There are other toggles in the “DataForecast.py” file related to outputs in “dbo_macroeconalgorithm” that can be toggled to see some future predictions. This helps the user to just run the functionalities necessary for that particular run. The algorithm needs to be run a bunch of times if it is the initial run, due to the indices generated by several lists. So, there may be some warnings and errors given out by it initially for about 3-5 times of the run. I have also added comments that could help the user to change a few parameters that may help aid the run smoothly.</w:t>
+      </w:r>
+    </w:p>
+    <w:p>
+      <w:pPr>
+        <w:spacing w:line="260" w:lineRule="exact"/>
+        <w:ind w:left="326" w:right="40"/>
+        <w:jc w:val="both"/>
+        <w:rPr>
+          <w:sz w:val="24"/>
+          <w:szCs w:val="24"/>
+        </w:rPr>
+      </w:pPr>
+    </w:p>
+    <w:p>
+      <w:pPr>
+        <w:spacing w:line="260" w:lineRule="exact"/>
+        <w:ind w:left="326" w:right="40"/>
+        <w:jc w:val="both"/>
+        <w:rPr>
+          <w:sz w:val="24"/>
+          <w:szCs w:val="24"/>
+        </w:rPr>
+      </w:pPr>
+      <w:r>
+        <w:rPr>
+          <w:sz w:val="24"/>
+          <w:szCs w:val="24"/>
+        </w:rPr>
         <w:t>There is a relative improvement for all the 10 financial instruments compared to MSF1</w:t>
       </w:r>
       <w:r>
@@ -19105,23 +17881,7 @@
           <w:sz w:val="24"/>
           <w:szCs w:val="24"/>
         </w:rPr>
-        <w:t xml:space="preserve">ll the MSF functions including </w:t>
-      </w:r>
-      <w:proofErr w:type="spellStart"/>
-      <w:r>
-        <w:rPr>
-          <w:sz w:val="24"/>
-          <w:szCs w:val="24"/>
-        </w:rPr>
-        <w:t>MSF_final</w:t>
-      </w:r>
-      <w:proofErr w:type="spellEnd"/>
-      <w:r>
-        <w:rPr>
-          <w:sz w:val="24"/>
-          <w:szCs w:val="24"/>
-        </w:rPr>
-        <w:t xml:space="preserve"> have a higher error percentage due to:</w:t>
+        <w:t>ll the MSF functions including MSF_final have a higher error percentage due to:</w:t>
       </w:r>
     </w:p>
     <w:p>
@@ -19144,6 +17904,7 @@
           <w:sz w:val="24"/>
           <w:szCs w:val="24"/>
         </w:rPr>
+        <w:lastRenderedPageBreak/>
         <w:t>Quarterly term price prediction</w:t>
       </w:r>
     </w:p>
@@ -19171,6 +17932,73 @@
     </w:p>
     <w:p>
       <w:pPr>
+        <w:ind w:right="40"/>
+        <w:jc w:val="both"/>
+        <w:rPr>
+          <w:sz w:val="24"/>
+          <w:szCs w:val="24"/>
+        </w:rPr>
+      </w:pPr>
+      <w:r>
+        <w:rPr>
+          <w:sz w:val="24"/>
+          <w:szCs w:val="24"/>
+        </w:rPr>
+        <w:t>Once the initial run is successful, the following data will be shown in “dbo_tempvisualize”:</w:t>
+      </w:r>
+    </w:p>
+    <w:p>
+      <w:pPr>
+        <w:ind w:right="40"/>
+        <w:jc w:val="both"/>
+        <w:rPr>
+          <w:sz w:val="24"/>
+          <w:szCs w:val="24"/>
+        </w:rPr>
+      </w:pPr>
+      <w:r>
+        <w:rPr>
+          <w:noProof/>
+        </w:rPr>
+        <w:drawing>
+          <wp:inline distT="0" distB="0" distL="0" distR="0" wp14:anchorId="4D09DDDA" wp14:editId="488754A3">
+            <wp:extent cx="4137660" cy="3558042"/>
+            <wp:effectExtent l="0" t="0" r="0" b="4445"/>
+            <wp:docPr id="1" name="Picture 1"/>
+            <wp:cNvGraphicFramePr>
+              <a:graphicFrameLocks xmlns:a="http://schemas.openxmlformats.org/drawingml/2006/main" noChangeAspect="1"/>
+            </wp:cNvGraphicFramePr>
+            <a:graphic xmlns:a="http://schemas.openxmlformats.org/drawingml/2006/main">
+              <a:graphicData uri="http://schemas.openxmlformats.org/drawingml/2006/picture">
+                <pic:pic xmlns:pic="http://schemas.openxmlformats.org/drawingml/2006/picture">
+                  <pic:nvPicPr>
+                    <pic:cNvPr id="1" name=""/>
+                    <pic:cNvPicPr/>
+                  </pic:nvPicPr>
+                  <pic:blipFill>
+                    <a:blip r:embed="rId86"/>
+                    <a:stretch>
+                      <a:fillRect/>
+                    </a:stretch>
+                  </pic:blipFill>
+                  <pic:spPr>
+                    <a:xfrm>
+                      <a:off x="0" y="0"/>
+                      <a:ext cx="4145212" cy="3564536"/>
+                    </a:xfrm>
+                    <a:prstGeom prst="rect">
+                      <a:avLst/>
+                    </a:prstGeom>
+                  </pic:spPr>
+                </pic:pic>
+              </a:graphicData>
+            </a:graphic>
+          </wp:inline>
+        </w:drawing>
+      </w:r>
+    </w:p>
+    <w:p>
+      <w:pPr>
         <w:spacing w:line="260" w:lineRule="exact"/>
         <w:ind w:left="326" w:right="4557"/>
         <w:jc w:val="both"/>
@@ -19194,7 +18022,6 @@
           <w:sz w:val="36"/>
           <w:szCs w:val="36"/>
         </w:rPr>
-        <w:lastRenderedPageBreak/>
         <w:t>E</w:t>
       </w:r>
       <w:r>
@@ -19381,8 +18208,8 @@
           <w:szCs w:val="24"/>
         </w:rPr>
         <w:sectPr>
-          <w:headerReference w:type="default" r:id="rId85"/>
-          <w:footerReference w:type="default" r:id="rId86"/>
+          <w:headerReference w:type="default" r:id="rId87"/>
+          <w:footerReference w:type="default" r:id="rId88"/>
           <w:pgSz w:w="12240" w:h="15840"/>
           <w:pgMar w:top="980" w:right="1320" w:bottom="280" w:left="1340" w:header="750" w:footer="1040" w:gutter="0"/>
           <w:pgNumType w:start="27"/>
@@ -19492,7 +18319,15 @@
           <w:sz w:val="24"/>
           <w:szCs w:val="24"/>
         </w:rPr>
-        <w:t xml:space="preserve">future closing price. The closing price will build an accurate approximation for the forecasts since the sum of squared error is reduced. </w:t>
+        <w:t xml:space="preserve">future closing price. The closing price will build an accurate approximation for the forecasts since the sum of squared error </w:t>
+      </w:r>
+      <w:r>
+        <w:rPr>
+          <w:sz w:val="24"/>
+          <w:szCs w:val="24"/>
+        </w:rPr>
+        <w:lastRenderedPageBreak/>
+        <w:t xml:space="preserve">is reduced. </w:t>
       </w:r>
       <w:r>
         <w:rPr>
@@ -24523,16 +23358,6 @@
 </file>
 
 <file path=customXml/item1.xml><?xml version="1.0" encoding="utf-8"?>
-<p:properties xmlns:p="http://schemas.microsoft.com/office/2006/metadata/properties" xmlns:xsi="http://www.w3.org/2001/XMLSchema-instance" xmlns:pc="http://schemas.microsoft.com/office/infopath/2007/PartnerControls">
-  <documentManagement/>
-</p:properties>
-</file>
-
-<file path=customXml/item2.xml><?xml version="1.0" encoding="utf-8"?>
-<b:Sources xmlns:b="http://schemas.openxmlformats.org/officeDocument/2006/bibliography" xmlns="http://schemas.openxmlformats.org/officeDocument/2006/bibliography" SelectedStyle="\APASixthEditionOfficeOnline.xsl" StyleName="APA" Version="6"/>
-</file>
-
-<file path=customXml/item3.xml><?xml version="1.0" encoding="utf-8"?>
 <ct:contentTypeSchema xmlns:ct="http://schemas.microsoft.com/office/2006/metadata/contentType" xmlns:ma="http://schemas.microsoft.com/office/2006/metadata/properties/metaAttributes" ct:_="" ma:_="" ma:contentTypeName="Document" ma:contentTypeID="0x010100ADDE335C4514FA4BA48A44FF616DDCF2" ma:contentTypeVersion="6" ma:contentTypeDescription="Create a new document." ma:contentTypeScope="" ma:versionID="e27ca5ad00525db3a65a671aeaa4357e">
   <xsd:schema xmlns:xsd="http://www.w3.org/2001/XMLSchema" xmlns:xs="http://www.w3.org/2001/XMLSchema" xmlns:p="http://schemas.microsoft.com/office/2006/metadata/properties" xmlns:ns2="6590e261-7fb5-4724-9e2e-45350294f4d1" xmlns:ns3="6e862f5c-4f0f-4997-8fc6-77f08dc2d6cd" targetNamespace="http://schemas.microsoft.com/office/2006/metadata/properties" ma:root="true" ma:fieldsID="4c4cb8b4c764e0fa747b6292a43ca1ca" ns2:_="" ns3:_="">
     <xsd:import namespace="6590e261-7fb5-4724-9e2e-45350294f4d1"/>
@@ -24711,7 +23536,13 @@
 </ct:contentTypeSchema>
 </file>
 
-<file path=customXml/item4.xml><?xml version="1.0" encoding="utf-8"?>
+<file path=customXml/item2.xml><?xml version="1.0" encoding="utf-8"?>
+<p:properties xmlns:p="http://schemas.microsoft.com/office/2006/metadata/properties" xmlns:xsi="http://www.w3.org/2001/XMLSchema-instance" xmlns:pc="http://schemas.microsoft.com/office/infopath/2007/PartnerControls">
+  <documentManagement/>
+</p:properties>
+</file>
+
+<file path=customXml/item3.xml><?xml version="1.0" encoding="utf-8"?>
 <?mso-contentType ?>
 <FormTemplates xmlns="http://schemas.microsoft.com/sharepoint/v3/contenttype/forms">
   <Display>DocumentLibraryForm</Display>
@@ -24720,32 +23551,11 @@
 </FormTemplates>
 </file>
 
-<file path=customXml/itemProps1.xml><?xml version="1.0" encoding="utf-8"?>
-<ds:datastoreItem xmlns:ds="http://schemas.openxmlformats.org/officeDocument/2006/customXml" ds:itemID="{3864142D-1D8A-4E3B-80C6-1481631B2569}">
-  <ds:schemaRefs>
-    <ds:schemaRef ds:uri="http://purl.org/dc/elements/1.1/"/>
-    <ds:schemaRef ds:uri="6e862f5c-4f0f-4997-8fc6-77f08dc2d6cd"/>
-    <ds:schemaRef ds:uri="http://www.w3.org/XML/1998/namespace"/>
-    <ds:schemaRef ds:uri="http://schemas.microsoft.com/office/infopath/2007/PartnerControls"/>
-    <ds:schemaRef ds:uri="http://purl.org/dc/terms/"/>
-    <ds:schemaRef ds:uri="http://schemas.microsoft.com/office/2006/metadata/properties"/>
-    <ds:schemaRef ds:uri="http://schemas.microsoft.com/office/2006/documentManagement/types"/>
-    <ds:schemaRef ds:uri="http://schemas.openxmlformats.org/package/2006/metadata/core-properties"/>
-    <ds:schemaRef ds:uri="6590e261-7fb5-4724-9e2e-45350294f4d1"/>
-    <ds:schemaRef ds:uri="http://purl.org/dc/dcmitype/"/>
-  </ds:schemaRefs>
-</ds:datastoreItem>
+<file path=customXml/item4.xml><?xml version="1.0" encoding="utf-8"?>
+<b:Sources xmlns:b="http://schemas.openxmlformats.org/officeDocument/2006/bibliography" xmlns="http://schemas.openxmlformats.org/officeDocument/2006/bibliography" SelectedStyle="\APASixthEditionOfficeOnline.xsl" StyleName="APA" Version="6"/>
 </file>
 
-<file path=customXml/itemProps2.xml><?xml version="1.0" encoding="utf-8"?>
-<ds:datastoreItem xmlns:ds="http://schemas.openxmlformats.org/officeDocument/2006/customXml" ds:itemID="{AFFEAEAB-210C-4192-9E5F-D334B2254B45}">
-  <ds:schemaRefs>
-    <ds:schemaRef ds:uri="http://schemas.openxmlformats.org/officeDocument/2006/bibliography"/>
-  </ds:schemaRefs>
-</ds:datastoreItem>
-</file>
-
-<file path=customXml/itemProps3.xml><?xml version="1.0" encoding="utf-8"?>
+<file path=customXml/itemProps1.xml><?xml version="1.0" encoding="utf-8"?>
 <ds:datastoreItem xmlns:ds="http://schemas.openxmlformats.org/officeDocument/2006/customXml" ds:itemID="{064AE5DB-E602-4282-BAAF-9CA741EC9C6F}">
   <ds:schemaRefs>
     <ds:schemaRef ds:uri="http://schemas.microsoft.com/office/2006/metadata/contentType"/>
@@ -24764,10 +23574,27 @@
 </ds:datastoreItem>
 </file>
 
-<file path=customXml/itemProps4.xml><?xml version="1.0" encoding="utf-8"?>
+<file path=customXml/itemProps2.xml><?xml version="1.0" encoding="utf-8"?>
+<ds:datastoreItem xmlns:ds="http://schemas.openxmlformats.org/officeDocument/2006/customXml" ds:itemID="{3864142D-1D8A-4E3B-80C6-1481631B2569}">
+  <ds:schemaRefs>
+    <ds:schemaRef ds:uri="http://schemas.microsoft.com/office/2006/metadata/properties"/>
+    <ds:schemaRef ds:uri="http://schemas.microsoft.com/office/infopath/2007/PartnerControls"/>
+  </ds:schemaRefs>
+</ds:datastoreItem>
+</file>
+
+<file path=customXml/itemProps3.xml><?xml version="1.0" encoding="utf-8"?>
 <ds:datastoreItem xmlns:ds="http://schemas.openxmlformats.org/officeDocument/2006/customXml" ds:itemID="{555768FE-D8E2-42A3-AC34-071100A28B9C}">
   <ds:schemaRefs>
     <ds:schemaRef ds:uri="http://schemas.microsoft.com/sharepoint/v3/contenttype/forms"/>
   </ds:schemaRefs>
 </ds:datastoreItem>
+</file>
+
+<file path=customXml/itemProps4.xml><?xml version="1.0" encoding="utf-8"?>
+<ds:datastoreItem xmlns:ds="http://schemas.openxmlformats.org/officeDocument/2006/customXml" ds:itemID="{AFFEAEAB-210C-4192-9E5F-D334B2254B45}">
+  <ds:schemaRefs>
+    <ds:schemaRef ds:uri="http://schemas.openxmlformats.org/officeDocument/2006/bibliography"/>
+  </ds:schemaRefs>
+</ds:datastoreItem>
 </file>
</xml_diff>